<commit_message>
Changes in Procedure and added Taakverdeling and Materialenlijst
</commit_message>
<xml_diff>
--- a/Periode 12 Kerntaak 1,2,3/KT1/KT1.3/KT1.3.9 Prototype toelichting volgordelijkheid/Prototype Toelichting Volgordelijkheid v1.1.0.docx
+++ b/Periode 12 Kerntaak 1,2,3/KT1/KT1.3/KT1.3.9 Prototype toelichting volgordelijkheid/Prototype Toelichting Volgordelijkheid v1.1.0.docx
@@ -22,17 +22,15 @@
           <w:sz w:val="72"/>
           <w:szCs w:val="72"/>
         </w:rPr>
-        <w:t xml:space="preserve">Toelichting </w:t>
-      </w:r>
-      <w:proofErr w:type="spellStart"/>
+        <w:t>Toelichting Volgordel</w:t>
+      </w:r>
       <w:r>
         <w:rPr>
           <w:sz w:val="72"/>
           <w:szCs w:val="72"/>
         </w:rPr>
-        <w:t>Volgoredijkheid</w:t>
-      </w:r>
-      <w:proofErr w:type="spellEnd"/>
+        <w:t>ijkheid</w:t>
+      </w:r>
     </w:p>
     <w:p>
       <w:pPr>
@@ -293,7 +291,7 @@
           <w:r>
             <w:fldChar w:fldCharType="separate"/>
           </w:r>
-          <w:hyperlink w:anchor="_Toc511294550" w:history="1">
+          <w:hyperlink w:anchor="_Toc511809719" w:history="1">
             <w:r>
               <w:rPr>
                 <w:rStyle w:val="Hyperlink"/>
@@ -320,7 +318,7 @@
                 <w:noProof/>
                 <w:webHidden/>
               </w:rPr>
-              <w:instrText xml:space="preserve"> PAGEREF _Toc511294550 \h </w:instrText>
+              <w:instrText xml:space="preserve"> PAGEREF _Toc511809719 \h </w:instrText>
             </w:r>
             <w:r>
               <w:rPr>
@@ -363,7 +361,7 @@
               <w:lang w:eastAsia="nl-NL"/>
             </w:rPr>
           </w:pPr>
-          <w:hyperlink w:anchor="_Toc511294551" w:history="1">
+          <w:hyperlink w:anchor="_Toc511809720" w:history="1">
             <w:r>
               <w:rPr>
                 <w:rStyle w:val="Hyperlink"/>
@@ -390,7 +388,7 @@
                 <w:noProof/>
                 <w:webHidden/>
               </w:rPr>
-              <w:instrText xml:space="preserve"> PAGEREF _Toc511294551 \h </w:instrText>
+              <w:instrText xml:space="preserve"> PAGEREF _Toc511809720 \h </w:instrText>
             </w:r>
             <w:r>
               <w:rPr>
@@ -433,7 +431,7 @@
               <w:lang w:eastAsia="nl-NL"/>
             </w:rPr>
           </w:pPr>
-          <w:hyperlink w:anchor="_Toc511294552" w:history="1">
+          <w:hyperlink w:anchor="_Toc511809721" w:history="1">
             <w:r>
               <w:rPr>
                 <w:rStyle w:val="Hyperlink"/>
@@ -460,7 +458,7 @@
                 <w:noProof/>
                 <w:webHidden/>
               </w:rPr>
-              <w:instrText xml:space="preserve"> PAGEREF _Toc511294552 \h </w:instrText>
+              <w:instrText xml:space="preserve"> PAGEREF _Toc511809721 \h </w:instrText>
             </w:r>
             <w:r>
               <w:rPr>
@@ -503,7 +501,7 @@
               <w:lang w:eastAsia="nl-NL"/>
             </w:rPr>
           </w:pPr>
-          <w:hyperlink w:anchor="_Toc511294553" w:history="1">
+          <w:hyperlink w:anchor="_Toc511809722" w:history="1">
             <w:r>
               <w:rPr>
                 <w:rStyle w:val="Hyperlink"/>
@@ -530,7 +528,7 @@
                 <w:noProof/>
                 <w:webHidden/>
               </w:rPr>
-              <w:instrText xml:space="preserve"> PAGEREF _Toc511294553 \h </w:instrText>
+              <w:instrText xml:space="preserve"> PAGEREF _Toc511809722 \h </w:instrText>
             </w:r>
             <w:r>
               <w:rPr>
@@ -573,7 +571,7 @@
               <w:lang w:eastAsia="nl-NL"/>
             </w:rPr>
           </w:pPr>
-          <w:hyperlink w:anchor="_Toc511294554" w:history="1">
+          <w:hyperlink w:anchor="_Toc511809723" w:history="1">
             <w:r>
               <w:rPr>
                 <w:rStyle w:val="Hyperlink"/>
@@ -600,7 +598,7 @@
                 <w:noProof/>
                 <w:webHidden/>
               </w:rPr>
-              <w:instrText xml:space="preserve"> PAGEREF _Toc511294554 \h </w:instrText>
+              <w:instrText xml:space="preserve"> PAGEREF _Toc511809723 \h </w:instrText>
             </w:r>
             <w:r>
               <w:rPr>
@@ -643,7 +641,7 @@
               <w:lang w:eastAsia="nl-NL"/>
             </w:rPr>
           </w:pPr>
-          <w:hyperlink w:anchor="_Toc511294555" w:history="1">
+          <w:hyperlink w:anchor="_Toc511809724" w:history="1">
             <w:r>
               <w:rPr>
                 <w:rStyle w:val="Hyperlink"/>
@@ -670,7 +668,7 @@
                 <w:noProof/>
                 <w:webHidden/>
               </w:rPr>
-              <w:instrText xml:space="preserve"> PAGEREF _Toc511294555 \h </w:instrText>
+              <w:instrText xml:space="preserve"> PAGEREF _Toc511809724 \h </w:instrText>
             </w:r>
             <w:r>
               <w:rPr>
@@ -709,7 +707,7 @@
               <w:lang w:eastAsia="nl-NL"/>
             </w:rPr>
           </w:pPr>
-          <w:hyperlink w:anchor="_Toc511294556" w:history="1">
+          <w:hyperlink w:anchor="_Toc511809725" w:history="1">
             <w:r>
               <w:rPr>
                 <w:rStyle w:val="Hyperlink"/>
@@ -732,7 +730,7 @@
               <w:rPr>
                 <w:webHidden/>
               </w:rPr>
-              <w:instrText xml:space="preserve"> PAGEREF _Toc511294556 \h </w:instrText>
+              <w:instrText xml:space="preserve"> PAGEREF _Toc511809725 \h </w:instrText>
             </w:r>
             <w:r>
               <w:rPr>
@@ -771,7 +769,7 @@
               <w:lang w:eastAsia="nl-NL"/>
             </w:rPr>
           </w:pPr>
-          <w:hyperlink w:anchor="_Toc511294557" w:history="1">
+          <w:hyperlink w:anchor="_Toc511809726" w:history="1">
             <w:r>
               <w:rPr>
                 <w:rStyle w:val="Hyperlink"/>
@@ -798,7 +796,7 @@
                 <w:noProof/>
                 <w:webHidden/>
               </w:rPr>
-              <w:instrText xml:space="preserve"> PAGEREF _Toc511294557 \h </w:instrText>
+              <w:instrText xml:space="preserve"> PAGEREF _Toc511809726 \h </w:instrText>
             </w:r>
             <w:r>
               <w:rPr>
@@ -837,7 +835,7 @@
               <w:lang w:eastAsia="nl-NL"/>
             </w:rPr>
           </w:pPr>
-          <w:hyperlink w:anchor="_Toc511294558" w:history="1">
+          <w:hyperlink w:anchor="_Toc511809727" w:history="1">
             <w:r>
               <w:rPr>
                 <w:rStyle w:val="Hyperlink"/>
@@ -860,7 +858,7 @@
               <w:rPr>
                 <w:webHidden/>
               </w:rPr>
-              <w:instrText xml:space="preserve"> PAGEREF _Toc511294558 \h </w:instrText>
+              <w:instrText xml:space="preserve"> PAGEREF _Toc511809727 \h </w:instrText>
             </w:r>
             <w:r>
               <w:rPr>
@@ -899,7 +897,7 @@
               <w:lang w:eastAsia="nl-NL"/>
             </w:rPr>
           </w:pPr>
-          <w:hyperlink w:anchor="_Toc511294559" w:history="1">
+          <w:hyperlink w:anchor="_Toc511809728" w:history="1">
             <w:r>
               <w:rPr>
                 <w:rStyle w:val="Hyperlink"/>
@@ -926,7 +924,7 @@
                 <w:noProof/>
                 <w:webHidden/>
               </w:rPr>
-              <w:instrText xml:space="preserve"> PAGEREF _Toc511294559 \h </w:instrText>
+              <w:instrText xml:space="preserve"> PAGEREF _Toc511809728 \h </w:instrText>
             </w:r>
             <w:r>
               <w:rPr>
@@ -965,7 +963,7 @@
               <w:lang w:eastAsia="nl-NL"/>
             </w:rPr>
           </w:pPr>
-          <w:hyperlink w:anchor="_Toc511294560" w:history="1">
+          <w:hyperlink w:anchor="_Toc511809729" w:history="1">
             <w:r>
               <w:rPr>
                 <w:rStyle w:val="Hyperlink"/>
@@ -988,7 +986,7 @@
               <w:rPr>
                 <w:webHidden/>
               </w:rPr>
-              <w:instrText xml:space="preserve"> PAGEREF _Toc511294560 \h </w:instrText>
+              <w:instrText xml:space="preserve"> PAGEREF _Toc511809729 \h </w:instrText>
             </w:r>
             <w:r>
               <w:rPr>
@@ -1027,7 +1025,7 @@
               <w:lang w:eastAsia="nl-NL"/>
             </w:rPr>
           </w:pPr>
-          <w:hyperlink w:anchor="_Toc511294561" w:history="1">
+          <w:hyperlink w:anchor="_Toc511809730" w:history="1">
             <w:r>
               <w:rPr>
                 <w:rStyle w:val="Hyperlink"/>
@@ -1054,7 +1052,7 @@
                 <w:noProof/>
                 <w:webHidden/>
               </w:rPr>
-              <w:instrText xml:space="preserve"> PAGEREF _Toc511294561 \h </w:instrText>
+              <w:instrText xml:space="preserve"> PAGEREF _Toc511809730 \h </w:instrText>
             </w:r>
             <w:r>
               <w:rPr>
@@ -1093,12 +1091,12 @@
               <w:lang w:eastAsia="nl-NL"/>
             </w:rPr>
           </w:pPr>
-          <w:hyperlink w:anchor="_Toc511294562" w:history="1">
+          <w:hyperlink w:anchor="_Toc511809731" w:history="1">
             <w:r>
               <w:rPr>
                 <w:rStyle w:val="Hyperlink"/>
               </w:rPr>
-              <w:t>Overzicht Telefoongesprekken(3.4)</w:t>
+              <w:t>Rapportages(4)</w:t>
             </w:r>
             <w:r>
               <w:rPr>
@@ -1116,7 +1114,7 @@
               <w:rPr>
                 <w:webHidden/>
               </w:rPr>
-              <w:instrText xml:space="preserve"> PAGEREF _Toc511294562 \h </w:instrText>
+              <w:instrText xml:space="preserve"> PAGEREF _Toc511809731 \h </w:instrText>
             </w:r>
             <w:r>
               <w:rPr>
@@ -1134,6 +1132,122 @@
                 <w:webHidden/>
               </w:rPr>
               <w:t>11</w:t>
+            </w:r>
+            <w:r>
+              <w:rPr>
+                <w:webHidden/>
+              </w:rPr>
+              <w:fldChar w:fldCharType="end"/>
+            </w:r>
+          </w:hyperlink>
+        </w:p>
+        <w:p>
+          <w:pPr>
+            <w:pStyle w:val="Inhopg3"/>
+            <w:rPr>
+              <w:rFonts w:eastAsiaTheme="minorEastAsia"/>
+              <w:lang w:eastAsia="nl-NL"/>
+            </w:rPr>
+          </w:pPr>
+          <w:hyperlink w:anchor="_Toc511809732" w:history="1">
+            <w:r>
+              <w:rPr>
+                <w:rStyle w:val="Hyperlink"/>
+              </w:rPr>
+              <w:t>Rapportage Opstellen(4.1)</w:t>
+            </w:r>
+            <w:r>
+              <w:rPr>
+                <w:webHidden/>
+              </w:rPr>
+              <w:tab/>
+            </w:r>
+            <w:r>
+              <w:rPr>
+                <w:webHidden/>
+              </w:rPr>
+              <w:fldChar w:fldCharType="begin"/>
+            </w:r>
+            <w:r>
+              <w:rPr>
+                <w:webHidden/>
+              </w:rPr>
+              <w:instrText xml:space="preserve"> PAGEREF _Toc511809732 \h </w:instrText>
+            </w:r>
+            <w:r>
+              <w:rPr>
+                <w:webHidden/>
+              </w:rPr>
+            </w:r>
+            <w:r>
+              <w:rPr>
+                <w:webHidden/>
+              </w:rPr>
+              <w:fldChar w:fldCharType="separate"/>
+            </w:r>
+            <w:r>
+              <w:rPr>
+                <w:webHidden/>
+              </w:rPr>
+              <w:t>11</w:t>
+            </w:r>
+            <w:r>
+              <w:rPr>
+                <w:webHidden/>
+              </w:rPr>
+              <w:fldChar w:fldCharType="end"/>
+            </w:r>
+          </w:hyperlink>
+        </w:p>
+        <w:p>
+          <w:pPr>
+            <w:pStyle w:val="Inhopg3"/>
+            <w:rPr>
+              <w:rFonts w:eastAsiaTheme="minorEastAsia"/>
+              <w:lang w:eastAsia="nl-NL"/>
+            </w:rPr>
+          </w:pPr>
+          <w:hyperlink w:anchor="_Toc511809733" w:history="1">
+            <w:r>
+              <w:rPr>
+                <w:rStyle w:val="Hyperlink"/>
+              </w:rPr>
+              <w:t>Rapportages Inzien(4.2)</w:t>
+            </w:r>
+            <w:r>
+              <w:rPr>
+                <w:webHidden/>
+              </w:rPr>
+              <w:tab/>
+            </w:r>
+            <w:r>
+              <w:rPr>
+                <w:webHidden/>
+              </w:rPr>
+              <w:fldChar w:fldCharType="begin"/>
+            </w:r>
+            <w:r>
+              <w:rPr>
+                <w:webHidden/>
+              </w:rPr>
+              <w:instrText xml:space="preserve"> PAGEREF _Toc511809733 \h </w:instrText>
+            </w:r>
+            <w:r>
+              <w:rPr>
+                <w:webHidden/>
+              </w:rPr>
+            </w:r>
+            <w:r>
+              <w:rPr>
+                <w:webHidden/>
+              </w:rPr>
+              <w:fldChar w:fldCharType="separate"/>
+            </w:r>
+            <w:r>
+              <w:rPr>
+                <w:webHidden/>
+              </w:rPr>
+              <w:t>12</w:t>
             </w:r>
             <w:r>
               <w:rPr>
@@ -1155,13 +1269,13 @@
               <w:lang w:eastAsia="nl-NL"/>
             </w:rPr>
           </w:pPr>
-          <w:hyperlink w:anchor="_Toc511294563" w:history="1">
+          <w:hyperlink w:anchor="_Toc511809734" w:history="1">
             <w:r>
               <w:rPr>
                 <w:rStyle w:val="Hyperlink"/>
                 <w:noProof/>
               </w:rPr>
-              <w:t>Telefoongesprek Bewerken(3.4.1)</w:t>
+              <w:t>Rapportage Bekijken(4.2.1)</w:t>
             </w:r>
             <w:r>
               <w:rPr>
@@ -1182,7 +1296,7 @@
                 <w:noProof/>
                 <w:webHidden/>
               </w:rPr>
-              <w:instrText xml:space="preserve"> PAGEREF _Toc511294563 \h </w:instrText>
+              <w:instrText xml:space="preserve"> PAGEREF _Toc511809734 \h </w:instrText>
             </w:r>
             <w:r>
               <w:rPr>
@@ -1202,7 +1316,7 @@
                 <w:noProof/>
                 <w:webHidden/>
               </w:rPr>
-              <w:t>12</w:t>
+              <w:t>13</w:t>
             </w:r>
             <w:r>
               <w:rPr>
@@ -1221,12 +1335,12 @@
               <w:lang w:eastAsia="nl-NL"/>
             </w:rPr>
           </w:pPr>
-          <w:hyperlink w:anchor="_Toc511294564" w:history="1">
+          <w:hyperlink w:anchor="_Toc511809735" w:history="1">
             <w:r>
               <w:rPr>
                 <w:rStyle w:val="Hyperlink"/>
               </w:rPr>
-              <w:t>Rapportages(4)</w:t>
+              <w:t>Registraties(5)</w:t>
             </w:r>
             <w:r>
               <w:rPr>
@@ -1244,7 +1358,7 @@
               <w:rPr>
                 <w:webHidden/>
               </w:rPr>
-              <w:instrText xml:space="preserve"> PAGEREF _Toc511294564 \h </w:instrText>
+              <w:instrText xml:space="preserve"> PAGEREF _Toc511809735 \h </w:instrText>
             </w:r>
             <w:r>
               <w:rPr>
@@ -1261,7 +1375,7 @@
               <w:rPr>
                 <w:webHidden/>
               </w:rPr>
-              <w:t>13</w:t>
+              <w:t>14</w:t>
             </w:r>
             <w:r>
               <w:rPr>
@@ -1279,12 +1393,12 @@
               <w:lang w:eastAsia="nl-NL"/>
             </w:rPr>
           </w:pPr>
-          <w:hyperlink w:anchor="_Toc511294565" w:history="1">
+          <w:hyperlink w:anchor="_Toc511809736" w:history="1">
             <w:r>
               <w:rPr>
                 <w:rStyle w:val="Hyperlink"/>
               </w:rPr>
-              <w:t>Rapportage Opstellen(4.1)</w:t>
+              <w:t>Taak Registreren(5.1)</w:t>
             </w:r>
             <w:r>
               <w:rPr>
@@ -1302,7 +1416,7 @@
               <w:rPr>
                 <w:webHidden/>
               </w:rPr>
-              <w:instrText xml:space="preserve"> PAGEREF _Toc511294565 \h </w:instrText>
+              <w:instrText xml:space="preserve"> PAGEREF _Toc511809736 \h </w:instrText>
             </w:r>
             <w:r>
               <w:rPr>
@@ -1319,7 +1433,7 @@
               <w:rPr>
                 <w:webHidden/>
               </w:rPr>
-              <w:t>13</w:t>
+              <w:t>14</w:t>
             </w:r>
             <w:r>
               <w:rPr>
@@ -1337,12 +1451,12 @@
               <w:lang w:eastAsia="nl-NL"/>
             </w:rPr>
           </w:pPr>
-          <w:hyperlink w:anchor="_Toc511294566" w:history="1">
+          <w:hyperlink w:anchor="_Toc511809737" w:history="1">
             <w:r>
               <w:rPr>
                 <w:rStyle w:val="Hyperlink"/>
               </w:rPr>
-              <w:t>Rapportages Inzien(4.2)</w:t>
+              <w:t>Klant Registreren(5.2)</w:t>
             </w:r>
             <w:r>
               <w:rPr>
@@ -1360,7 +1474,7 @@
               <w:rPr>
                 <w:webHidden/>
               </w:rPr>
-              <w:instrText xml:space="preserve"> PAGEREF _Toc511294566 \h </w:instrText>
+              <w:instrText xml:space="preserve"> PAGEREF _Toc511809737 \h </w:instrText>
             </w:r>
             <w:r>
               <w:rPr>
@@ -1377,80 +1491,10 @@
               <w:rPr>
                 <w:webHidden/>
               </w:rPr>
-              <w:t>14</w:t>
-            </w:r>
-            <w:r>
-              <w:rPr>
-                <w:webHidden/>
-              </w:rPr>
-              <w:fldChar w:fldCharType="end"/>
-            </w:r>
-          </w:hyperlink>
-        </w:p>
-        <w:p>
-          <w:pPr>
-            <w:pStyle w:val="Inhopg4"/>
-            <w:tabs>
-              <w:tab w:val="right" w:leader="dot" w:pos="9060"/>
-            </w:tabs>
-            <w:rPr>
-              <w:rFonts w:eastAsiaTheme="minorEastAsia"/>
-              <w:noProof/>
-              <w:lang w:eastAsia="nl-NL"/>
-            </w:rPr>
-          </w:pPr>
-          <w:hyperlink w:anchor="_Toc511294567" w:history="1">
-            <w:r>
-              <w:rPr>
-                <w:rStyle w:val="Hyperlink"/>
-                <w:noProof/>
-              </w:rPr>
-              <w:t>Rapportage Bekijken(4.2.1)</w:t>
-            </w:r>
-            <w:r>
-              <w:rPr>
-                <w:noProof/>
-                <w:webHidden/>
-              </w:rPr>
-              <w:tab/>
-            </w:r>
-            <w:r>
-              <w:rPr>
-                <w:noProof/>
-                <w:webHidden/>
-              </w:rPr>
-              <w:fldChar w:fldCharType="begin"/>
-            </w:r>
-            <w:r>
-              <w:rPr>
-                <w:noProof/>
-                <w:webHidden/>
-              </w:rPr>
-              <w:instrText xml:space="preserve"> PAGEREF _Toc511294567 \h </w:instrText>
-            </w:r>
-            <w:r>
-              <w:rPr>
-                <w:noProof/>
-                <w:webHidden/>
-              </w:rPr>
-            </w:r>
-            <w:r>
-              <w:rPr>
-                <w:noProof/>
-                <w:webHidden/>
-              </w:rPr>
-              <w:fldChar w:fldCharType="separate"/>
-            </w:r>
-            <w:r>
-              <w:rPr>
-                <w:noProof/>
-                <w:webHidden/>
-              </w:rPr>
               <w:t>15</w:t>
             </w:r>
             <w:r>
               <w:rPr>
-                <w:noProof/>
                 <w:webHidden/>
               </w:rPr>
               <w:fldChar w:fldCharType="end"/>
@@ -1465,12 +1509,12 @@
               <w:lang w:eastAsia="nl-NL"/>
             </w:rPr>
           </w:pPr>
-          <w:hyperlink w:anchor="_Toc511294568" w:history="1">
+          <w:hyperlink w:anchor="_Toc511809738" w:history="1">
             <w:r>
               <w:rPr>
                 <w:rStyle w:val="Hyperlink"/>
               </w:rPr>
-              <w:t>Registraties(5)</w:t>
+              <w:t>Partner Registreren(5.3)</w:t>
             </w:r>
             <w:r>
               <w:rPr>
@@ -1488,7 +1532,7 @@
               <w:rPr>
                 <w:webHidden/>
               </w:rPr>
-              <w:instrText xml:space="preserve"> PAGEREF _Toc511294568 \h </w:instrText>
+              <w:instrText xml:space="preserve"> PAGEREF _Toc511809738 \h </w:instrText>
             </w:r>
             <w:r>
               <w:rPr>
@@ -1523,12 +1567,12 @@
               <w:lang w:eastAsia="nl-NL"/>
             </w:rPr>
           </w:pPr>
-          <w:hyperlink w:anchor="_Toc511294569" w:history="1">
+          <w:hyperlink w:anchor="_Toc511809739" w:history="1">
             <w:r>
               <w:rPr>
                 <w:rStyle w:val="Hyperlink"/>
               </w:rPr>
-              <w:t>Taak Registreren(5.1)</w:t>
+              <w:t>Profiel(6)</w:t>
             </w:r>
             <w:r>
               <w:rPr>
@@ -1546,7 +1590,7 @@
               <w:rPr>
                 <w:webHidden/>
               </w:rPr>
-              <w:instrText xml:space="preserve"> PAGEREF _Toc511294569 \h </w:instrText>
+              <w:instrText xml:space="preserve"> PAGEREF _Toc511809739 \h </w:instrText>
             </w:r>
             <w:r>
               <w:rPr>
@@ -1563,7 +1607,7 @@
               <w:rPr>
                 <w:webHidden/>
               </w:rPr>
-              <w:t>16</w:t>
+              <w:t>17</w:t>
             </w:r>
             <w:r>
               <w:rPr>
@@ -1575,230 +1619,69 @@
         </w:p>
         <w:p>
           <w:pPr>
-            <w:pStyle w:val="Inhopg3"/>
+            <w:pStyle w:val="Inhopg1"/>
+            <w:tabs>
+              <w:tab w:val="right" w:leader="dot" w:pos="9060"/>
+            </w:tabs>
             <w:rPr>
               <w:rFonts w:eastAsiaTheme="minorEastAsia"/>
+              <w:noProof/>
               <w:lang w:eastAsia="nl-NL"/>
             </w:rPr>
           </w:pPr>
-          <w:hyperlink w:anchor="_Toc511294570" w:history="1">
+          <w:hyperlink w:anchor="_Toc511809740" w:history="1">
             <w:r>
               <w:rPr>
                 <w:rStyle w:val="Hyperlink"/>
-              </w:rPr>
-              <w:t>Klant Registreren(5.2)</w:t>
-            </w:r>
-            <w:r>
-              <w:rPr>
+                <w:noProof/>
+                <w:lang w:val="en-GB"/>
+              </w:rPr>
+              <w:t>Drop-down-menu’s(7)</w:t>
+            </w:r>
+            <w:r>
+              <w:rPr>
+                <w:noProof/>
                 <w:webHidden/>
               </w:rPr>
               <w:tab/>
             </w:r>
             <w:r>
               <w:rPr>
+                <w:noProof/>
                 <w:webHidden/>
               </w:rPr>
               <w:fldChar w:fldCharType="begin"/>
             </w:r>
             <w:r>
               <w:rPr>
-                <w:webHidden/>
-              </w:rPr>
-              <w:instrText xml:space="preserve"> PAGEREF _Toc511294570 \h </w:instrText>
-            </w:r>
-            <w:r>
-              <w:rPr>
-                <w:webHidden/>
-              </w:rPr>
-            </w:r>
-            <w:r>
-              <w:rPr>
+                <w:noProof/>
+                <w:webHidden/>
+              </w:rPr>
+              <w:instrText xml:space="preserve"> PAGEREF _Toc511809740 \h </w:instrText>
+            </w:r>
+            <w:r>
+              <w:rPr>
+                <w:noProof/>
+                <w:webHidden/>
+              </w:rPr>
+            </w:r>
+            <w:r>
+              <w:rPr>
+                <w:noProof/>
                 <w:webHidden/>
               </w:rPr>
               <w:fldChar w:fldCharType="separate"/>
             </w:r>
             <w:r>
               <w:rPr>
-                <w:webHidden/>
-              </w:rPr>
-              <w:t>17</w:t>
-            </w:r>
-            <w:r>
-              <w:rPr>
-                <w:webHidden/>
-              </w:rPr>
-              <w:fldChar w:fldCharType="end"/>
-            </w:r>
-          </w:hyperlink>
-        </w:p>
-        <w:p>
-          <w:pPr>
-            <w:pStyle w:val="Inhopg3"/>
-            <w:rPr>
-              <w:rFonts w:eastAsiaTheme="minorEastAsia"/>
-              <w:lang w:eastAsia="nl-NL"/>
-            </w:rPr>
-          </w:pPr>
-          <w:hyperlink w:anchor="_Toc511294571" w:history="1">
-            <w:r>
-              <w:rPr>
-                <w:rStyle w:val="Hyperlink"/>
-              </w:rPr>
-              <w:t>Partner Registreren(5.3)</w:t>
-            </w:r>
-            <w:r>
-              <w:rPr>
-                <w:webHidden/>
-              </w:rPr>
-              <w:tab/>
-            </w:r>
-            <w:r>
-              <w:rPr>
-                <w:webHidden/>
-              </w:rPr>
-              <w:fldChar w:fldCharType="begin"/>
-            </w:r>
-            <w:r>
-              <w:rPr>
-                <w:webHidden/>
-              </w:rPr>
-              <w:instrText xml:space="preserve"> PAGEREF _Toc511294571 \h </w:instrText>
-            </w:r>
-            <w:r>
-              <w:rPr>
-                <w:webHidden/>
-              </w:rPr>
-            </w:r>
-            <w:r>
-              <w:rPr>
-                <w:webHidden/>
-              </w:rPr>
-              <w:fldChar w:fldCharType="separate"/>
-            </w:r>
-            <w:r>
-              <w:rPr>
+                <w:noProof/>
                 <w:webHidden/>
               </w:rPr>
               <w:t>18</w:t>
             </w:r>
             <w:r>
               <w:rPr>
-                <w:webHidden/>
-              </w:rPr>
-              <w:fldChar w:fldCharType="end"/>
-            </w:r>
-          </w:hyperlink>
-        </w:p>
-        <w:p>
-          <w:pPr>
-            <w:pStyle w:val="Inhopg3"/>
-            <w:rPr>
-              <w:rFonts w:eastAsiaTheme="minorEastAsia"/>
-              <w:lang w:eastAsia="nl-NL"/>
-            </w:rPr>
-          </w:pPr>
-          <w:hyperlink w:anchor="_Toc511294572" w:history="1">
-            <w:r>
-              <w:rPr>
-                <w:rStyle w:val="Hyperlink"/>
-              </w:rPr>
-              <w:t>Telefoongesprek Registreren(5.4)</w:t>
-            </w:r>
-            <w:r>
-              <w:rPr>
-                <w:webHidden/>
-              </w:rPr>
-              <w:tab/>
-            </w:r>
-            <w:r>
-              <w:rPr>
-                <w:webHidden/>
-              </w:rPr>
-              <w:fldChar w:fldCharType="begin"/>
-            </w:r>
-            <w:r>
-              <w:rPr>
-                <w:webHidden/>
-              </w:rPr>
-              <w:instrText xml:space="preserve"> PAGEREF _Toc511294572 \h </w:instrText>
-            </w:r>
-            <w:r>
-              <w:rPr>
-                <w:webHidden/>
-              </w:rPr>
-            </w:r>
-            <w:r>
-              <w:rPr>
-                <w:webHidden/>
-              </w:rPr>
-              <w:fldChar w:fldCharType="separate"/>
-            </w:r>
-            <w:r>
-              <w:rPr>
-                <w:webHidden/>
-              </w:rPr>
-              <w:t>19</w:t>
-            </w:r>
-            <w:r>
-              <w:rPr>
-                <w:webHidden/>
-              </w:rPr>
-              <w:fldChar w:fldCharType="end"/>
-            </w:r>
-          </w:hyperlink>
-        </w:p>
-        <w:p>
-          <w:pPr>
-            <w:pStyle w:val="Inhopg3"/>
-            <w:rPr>
-              <w:rFonts w:eastAsiaTheme="minorEastAsia"/>
-              <w:lang w:eastAsia="nl-NL"/>
-            </w:rPr>
-          </w:pPr>
-          <w:hyperlink w:anchor="_Toc511294573" w:history="1">
-            <w:r>
-              <w:rPr>
-                <w:rStyle w:val="Hyperlink"/>
-              </w:rPr>
-              <w:t>Profiel(6)</w:t>
-            </w:r>
-            <w:r>
-              <w:rPr>
-                <w:webHidden/>
-              </w:rPr>
-              <w:tab/>
-            </w:r>
-            <w:r>
-              <w:rPr>
-                <w:webHidden/>
-              </w:rPr>
-              <w:fldChar w:fldCharType="begin"/>
-            </w:r>
-            <w:r>
-              <w:rPr>
-                <w:webHidden/>
-              </w:rPr>
-              <w:instrText xml:space="preserve"> PAGEREF _Toc511294573 \h </w:instrText>
-            </w:r>
-            <w:r>
-              <w:rPr>
-                <w:webHidden/>
-              </w:rPr>
-            </w:r>
-            <w:r>
-              <w:rPr>
-                <w:webHidden/>
-              </w:rPr>
-              <w:fldChar w:fldCharType="separate"/>
-            </w:r>
-            <w:r>
-              <w:rPr>
-                <w:webHidden/>
-              </w:rPr>
-              <w:t>20</w:t>
-            </w:r>
-            <w:r>
-              <w:rPr>
+                <w:noProof/>
                 <w:webHidden/>
               </w:rPr>
               <w:fldChar w:fldCharType="end"/>
@@ -1862,10 +1745,18 @@
     </w:p>
     <w:p>
       <w:pPr>
+        <w:rPr>
+          <w:sz w:val="28"/>
+          <w:szCs w:val="28"/>
+        </w:rPr>
+      </w:pPr>
+    </w:p>
+    <w:p>
+      <w:pPr>
         <w:pStyle w:val="Kop1"/>
       </w:pPr>
       <w:bookmarkStart w:id="0" w:name="_Toc511051591"/>
-      <w:bookmarkStart w:id="1" w:name="_Toc511294550"/>
+      <w:bookmarkStart w:id="1" w:name="_Toc511809719"/>
       <w:r>
         <w:lastRenderedPageBreak/>
         <w:t>Inleiding</w:t>
@@ -1902,7 +1793,13 @@
         <w:t xml:space="preserve"> de </w:t>
       </w:r>
       <w:r>
-        <w:t>website uit gaat komen te zien en hoe deze moet worden bedient</w:t>
+        <w:t xml:space="preserve">website </w:t>
+      </w:r>
+      <w:r>
+        <w:t xml:space="preserve">er </w:t>
+      </w:r>
+      <w:r>
+        <w:t>uit gaat komen te zien en hoe deze moet worden bedient</w:t>
       </w:r>
       <w:r>
         <w:t>. Ook worden deze schermen genummerd op een bepaalde volgorde.</w:t>
@@ -1913,7 +1810,7 @@
         <w:pStyle w:val="Kop1"/>
       </w:pPr>
       <w:bookmarkStart w:id="2" w:name="_Toc511051592"/>
-      <w:bookmarkStart w:id="3" w:name="_Toc511294551"/>
+      <w:bookmarkStart w:id="3" w:name="_Toc511809720"/>
       <w:r>
         <w:t>Uitleg volgorde</w:t>
       </w:r>
@@ -2106,7 +2003,7 @@
       <w:pPr>
         <w:pStyle w:val="Kop1"/>
       </w:pPr>
-      <w:bookmarkStart w:id="4" w:name="_Toc511294552"/>
+      <w:bookmarkStart w:id="4" w:name="_Toc511809721"/>
       <w:r>
         <w:lastRenderedPageBreak/>
         <w:t>Prototypes</w:t>
@@ -2118,7 +2015,7 @@
         <w:pStyle w:val="Kop2"/>
       </w:pPr>
       <w:bookmarkStart w:id="5" w:name="_Toc511051594"/>
-      <w:bookmarkStart w:id="6" w:name="_Toc511294553"/>
+      <w:bookmarkStart w:id="6" w:name="_Toc511809722"/>
       <w:r>
         <w:t>Login</w:t>
       </w:r>
@@ -2300,7 +2197,7 @@
         <w:pStyle w:val="Kop2"/>
       </w:pPr>
       <w:bookmarkStart w:id="7" w:name="_Toc511051595"/>
-      <w:bookmarkStart w:id="8" w:name="_Toc511294554"/>
+      <w:bookmarkStart w:id="8" w:name="_Toc511809723"/>
       <w:r>
         <w:lastRenderedPageBreak/>
         <w:t>Dashboard</w:t>
@@ -2468,7 +2365,6 @@
       </w:r>
       <w:r>
         <w:rPr>
-          <w:rStyle w:val="Standaard"/>
           <w:rFonts w:ascii="Times New Roman" w:eastAsia="Times New Roman" w:hAnsi="Times New Roman" w:cs="Times New Roman"/>
           <w:snapToGrid w:val="0"/>
           <w:color w:val="000000"/>
@@ -2542,7 +2438,7 @@
         <w:pStyle w:val="Kop2"/>
       </w:pPr>
       <w:bookmarkStart w:id="9" w:name="_Toc511051596"/>
-      <w:bookmarkStart w:id="10" w:name="_Toc511294555"/>
+      <w:bookmarkStart w:id="10" w:name="_Toc511809724"/>
       <w:r>
         <w:lastRenderedPageBreak/>
         <w:t>Overzichten</w:t>
@@ -2558,7 +2454,7 @@
         <w:pStyle w:val="Kop3"/>
       </w:pPr>
       <w:bookmarkStart w:id="11" w:name="_Toc511051597"/>
-      <w:bookmarkStart w:id="12" w:name="_Toc511294556"/>
+      <w:bookmarkStart w:id="12" w:name="_Toc511809725"/>
       <w:r>
         <w:t>Overzicht Taken</w:t>
       </w:r>
@@ -2731,7 +2627,6 @@
       </w:r>
       <w:r>
         <w:rPr>
-          <w:rStyle w:val="Standaard"/>
           <w:rFonts w:ascii="Times New Roman" w:eastAsia="Times New Roman" w:hAnsi="Times New Roman" w:cs="Times New Roman"/>
           <w:snapToGrid w:val="0"/>
           <w:color w:val="000000"/>
@@ -2804,7 +2699,7 @@
       <w:pPr>
         <w:pStyle w:val="Kop4"/>
       </w:pPr>
-      <w:bookmarkStart w:id="13" w:name="_Toc511294557"/>
+      <w:bookmarkStart w:id="13" w:name="_Toc511809726"/>
       <w:r>
         <w:lastRenderedPageBreak/>
         <w:t>Taak Bewerken</w:t>
@@ -2834,27 +2729,165 @@
         <w:t xml:space="preserve"> door de klikken op de knoppen ‘Stoppen’ of ‘Taak Bewerken’.</w:t>
       </w:r>
     </w:p>
-    <w:p/>
-    <w:p/>
-    <w:p/>
-    <w:p/>
-    <w:p/>
-    <w:p/>
-    <w:p/>
-    <w:p/>
-    <w:p/>
-    <w:p/>
-    <w:p/>
-    <w:p/>
-    <w:p/>
-    <w:p/>
+    <w:p>
+      <w:pPr>
+        <w:rPr>
+          <w:b/>
+          <w:noProof/>
+          <w:u w:val="single"/>
+          <w:lang w:eastAsia="nl-NL"/>
+        </w:rPr>
+      </w:pPr>
+      <w:r>
+        <w:rPr>
+          <w:b/>
+          <w:noProof/>
+          <w:u w:val="single"/>
+          <w:lang w:eastAsia="nl-NL"/>
+        </w:rPr>
+        <w:t>PC:</w:t>
+      </w:r>
+    </w:p>
+    <w:p>
+      <w:pPr>
+        <w:rPr>
+          <w:b/>
+          <w:noProof/>
+          <w:u w:val="single"/>
+          <w:lang w:eastAsia="nl-NL"/>
+        </w:rPr>
+      </w:pPr>
+      <w:r>
+        <w:rPr>
+          <w:b/>
+          <w:noProof/>
+          <w:u w:val="single"/>
+          <w:lang w:eastAsia="nl-NL"/>
+        </w:rPr>
+        <w:drawing>
+          <wp:inline distT="0" distB="0" distL="0" distR="0">
+            <wp:extent cx="4848225" cy="3398663"/>
+            <wp:effectExtent l="0" t="0" r="0" b="0"/>
+            <wp:docPr id="4" name="Afbeelding 4" descr="C:\Users\Kenley Strik\Documents\GitKraken\Periode_12_PVB_Kenley_Strik\Periode 12 Kerntaak 1,2,3\KT1\KT1.3\KT1.3.9 Prototype toelichting volgordelijkheid\Foto's v1.1.0\Prototype Toelighting Volgordelijkheid v1.1.0 Taak Bewerken(PC).png"/>
+            <wp:cNvGraphicFramePr>
+              <a:graphicFrameLocks xmlns:a="http://schemas.openxmlformats.org/drawingml/2006/main" noChangeAspect="1"/>
+            </wp:cNvGraphicFramePr>
+            <a:graphic xmlns:a="http://schemas.openxmlformats.org/drawingml/2006/main">
+              <a:graphicData uri="http://schemas.openxmlformats.org/drawingml/2006/picture">
+                <pic:pic xmlns:pic="http://schemas.openxmlformats.org/drawingml/2006/picture">
+                  <pic:nvPicPr>
+                    <pic:cNvPr id="0" name="Picture 1" descr="C:\Users\Kenley Strik\Documents\GitKraken\Periode_12_PVB_Kenley_Strik\Periode 12 Kerntaak 1,2,3\KT1\KT1.3\KT1.3.9 Prototype toelichting volgordelijkheid\Foto's v1.1.0\Prototype Toelighting Volgordelijkheid v1.1.0 Taak Bewerken(PC).png"/>
+                    <pic:cNvPicPr>
+                      <a:picLocks noChangeAspect="1" noChangeArrowheads="1"/>
+                    </pic:cNvPicPr>
+                  </pic:nvPicPr>
+                  <pic:blipFill>
+                    <a:blip r:embed="rId16">
+                      <a:extLst>
+                        <a:ext uri="{28A0092B-C50C-407E-A947-70E740481C1C}">
+                          <a14:useLocalDpi xmlns:a14="http://schemas.microsoft.com/office/drawing/2010/main" val="0"/>
+                        </a:ext>
+                      </a:extLst>
+                    </a:blip>
+                    <a:srcRect/>
+                    <a:stretch>
+                      <a:fillRect/>
+                    </a:stretch>
+                  </pic:blipFill>
+                  <pic:spPr bwMode="auto">
+                    <a:xfrm>
+                      <a:off x="0" y="0"/>
+                      <a:ext cx="4856620" cy="3404548"/>
+                    </a:xfrm>
+                    <a:prstGeom prst="rect">
+                      <a:avLst/>
+                    </a:prstGeom>
+                    <a:noFill/>
+                    <a:ln>
+                      <a:noFill/>
+                    </a:ln>
+                  </pic:spPr>
+                </pic:pic>
+              </a:graphicData>
+            </a:graphic>
+          </wp:inline>
+        </w:drawing>
+      </w:r>
+      <w:r>
+        <w:rPr>
+          <w:b/>
+          <w:noProof/>
+          <w:u w:val="single"/>
+          <w:lang w:eastAsia="nl-NL"/>
+        </w:rPr>
+        <w:br/>
+        <w:t>Mobiel:</w:t>
+      </w:r>
+    </w:p>
+    <w:p>
+      <w:r>
+        <w:rPr>
+          <w:noProof/>
+          <w:lang w:eastAsia="nl-NL"/>
+        </w:rPr>
+        <w:drawing>
+          <wp:inline distT="0" distB="0" distL="0" distR="0">
+            <wp:extent cx="2828925" cy="4056783"/>
+            <wp:effectExtent l="0" t="0" r="0" b="1270"/>
+            <wp:docPr id="25" name="Afbeelding 25" descr="C:\Users\Kenley Strik\Documents\GitKraken\Periode_12_PVB_Kenley_Strik\Periode 12 Kerntaak 1,2,3\KT1\KT1.3\KT1.3.9 Prototype toelichting volgordelijkheid\Foto's v1.1.0\Prototype Toelighting Volgordelijkheid v1.1.0 Taak Bewerken(Mobiel).png"/>
+            <wp:cNvGraphicFramePr>
+              <a:graphicFrameLocks xmlns:a="http://schemas.openxmlformats.org/drawingml/2006/main" noChangeAspect="1"/>
+            </wp:cNvGraphicFramePr>
+            <a:graphic xmlns:a="http://schemas.openxmlformats.org/drawingml/2006/main">
+              <a:graphicData uri="http://schemas.openxmlformats.org/drawingml/2006/picture">
+                <pic:pic xmlns:pic="http://schemas.openxmlformats.org/drawingml/2006/picture">
+                  <pic:nvPicPr>
+                    <pic:cNvPr id="0" name="Picture 2" descr="C:\Users\Kenley Strik\Documents\GitKraken\Periode_12_PVB_Kenley_Strik\Periode 12 Kerntaak 1,2,3\KT1\KT1.3\KT1.3.9 Prototype toelichting volgordelijkheid\Foto's v1.1.0\Prototype Toelighting Volgordelijkheid v1.1.0 Taak Bewerken(Mobiel).png"/>
+                    <pic:cNvPicPr>
+                      <a:picLocks noChangeAspect="1" noChangeArrowheads="1"/>
+                    </pic:cNvPicPr>
+                  </pic:nvPicPr>
+                  <pic:blipFill>
+                    <a:blip r:embed="rId17" cstate="print">
+                      <a:extLst>
+                        <a:ext uri="{28A0092B-C50C-407E-A947-70E740481C1C}">
+                          <a14:useLocalDpi xmlns:a14="http://schemas.microsoft.com/office/drawing/2010/main" val="0"/>
+                        </a:ext>
+                      </a:extLst>
+                    </a:blip>
+                    <a:srcRect/>
+                    <a:stretch>
+                      <a:fillRect/>
+                    </a:stretch>
+                  </pic:blipFill>
+                  <pic:spPr bwMode="auto">
+                    <a:xfrm>
+                      <a:off x="0" y="0"/>
+                      <a:ext cx="2839176" cy="4071483"/>
+                    </a:xfrm>
+                    <a:prstGeom prst="rect">
+                      <a:avLst/>
+                    </a:prstGeom>
+                    <a:noFill/>
+                    <a:ln>
+                      <a:noFill/>
+                    </a:ln>
+                  </pic:spPr>
+                </pic:pic>
+              </a:graphicData>
+            </a:graphic>
+          </wp:inline>
+        </w:drawing>
+      </w:r>
+    </w:p>
     <w:p>
       <w:pPr>
         <w:pStyle w:val="Kop3"/>
       </w:pPr>
       <w:bookmarkStart w:id="14" w:name="_Toc511051598"/>
-      <w:bookmarkStart w:id="15" w:name="_Toc511294558"/>
-      <w:r>
+      <w:bookmarkStart w:id="15" w:name="_Toc511809727"/>
+      <w:r>
+        <w:lastRenderedPageBreak/>
         <w:t>Overzicht Klanten</w:t>
       </w:r>
       <w:bookmarkEnd w:id="14"/>
@@ -2874,220 +2907,157 @@
         <w:t>ewerken’ scherm door op het icoontje rechts in de tabel te klikken.</w:t>
       </w:r>
     </w:p>
-    <w:p/>
-    <w:p/>
-    <w:p/>
-    <w:p/>
-    <w:p/>
-    <w:p/>
-    <w:p/>
-    <w:p/>
-    <w:p/>
-    <w:p/>
-    <w:p/>
-    <w:p/>
-    <w:p/>
-    <w:p/>
-    <w:p/>
-    <w:p>
-      <w:pPr>
-        <w:pStyle w:val="Kop4"/>
-      </w:pPr>
-      <w:bookmarkStart w:id="16" w:name="_Toc511294559"/>
-      <w:r>
-        <w:t>Klant Bewerken</w:t>
-      </w:r>
-      <w:r>
-        <w:t>(3.2.1)</w:t>
-      </w:r>
-      <w:bookmarkEnd w:id="16"/>
-    </w:p>
-    <w:p>
-      <w:r>
-        <w:t>Vanaf het Klant Bewerken scherm kan worden genavigeerd naar het ‘Overzicht Klanten’ scherm door de klikken op de knop ‘Stoppen’ of ‘Klant Bewerken’.</w:t>
-      </w:r>
-    </w:p>
-    <w:p/>
-    <w:p/>
-    <w:p/>
-    <w:p/>
-    <w:p/>
-    <w:p/>
-    <w:p/>
-    <w:p/>
-    <w:p/>
-    <w:p/>
-    <w:p/>
-    <w:p/>
-    <w:p/>
-    <w:p/>
-    <w:p>
-      <w:pPr>
-        <w:pStyle w:val="Kop3"/>
-      </w:pPr>
-      <w:bookmarkStart w:id="17" w:name="_Toc511051599"/>
-      <w:bookmarkStart w:id="18" w:name="_Toc511294560"/>
-      <w:r>
-        <w:t>Overzicht Partners</w:t>
-      </w:r>
-      <w:bookmarkEnd w:id="17"/>
-      <w:r>
-        <w:t>(3.3)</w:t>
-      </w:r>
-      <w:bookmarkEnd w:id="18"/>
-    </w:p>
-    <w:p>
-      <w:r>
-        <w:t xml:space="preserve">Vanaf het Overzicht Partners scherm kan worden genavigeerd naar het ‘Partner </w:t>
-      </w:r>
-      <w:r>
-        <w:t>B</w:t>
-      </w:r>
-      <w:r>
-        <w:t>ewerken’ scherm door op het icoontje rechts in de tabel te klikken.</w:t>
-      </w:r>
-    </w:p>
-    <w:p/>
-    <w:p/>
-    <w:p/>
-    <w:p/>
-    <w:p/>
-    <w:p/>
-    <w:p/>
-    <w:p/>
-    <w:p/>
-    <w:p/>
-    <w:p/>
-    <w:p/>
-    <w:p/>
-    <w:p/>
-    <w:p>
-      <w:pPr>
-        <w:pStyle w:val="Kop4"/>
-      </w:pPr>
-      <w:bookmarkStart w:id="19" w:name="_Toc511294561"/>
-      <w:r>
-        <w:t>Partner Bewerken</w:t>
-      </w:r>
-      <w:r>
-        <w:t>(3.3.1)</w:t>
-      </w:r>
-      <w:bookmarkEnd w:id="19"/>
-    </w:p>
-    <w:p>
-      <w:r>
-        <w:t>Vanaf het Partner Bewerken scherm kan worden genavigeerd naar het ‘Overzicht Partners’ scherm door de klikken op de knoppen ‘Stoppen’ of ‘Partner Bewerken’.</w:t>
-      </w:r>
-    </w:p>
-    <w:p/>
-    <w:p/>
-    <w:p/>
-    <w:p/>
-    <w:p/>
-    <w:p/>
-    <w:p/>
-    <w:p/>
-    <w:p/>
-    <w:p/>
-    <w:p/>
-    <w:p/>
-    <w:p/>
-    <w:p/>
-    <w:p>
-      <w:pPr>
-        <w:pStyle w:val="Kop3"/>
-      </w:pPr>
-      <w:bookmarkStart w:id="20" w:name="_Toc511051600"/>
-      <w:bookmarkStart w:id="21" w:name="_Toc511294562"/>
-      <w:r>
-        <w:t>Overzicht Telefoongesprekken</w:t>
-      </w:r>
-      <w:bookmarkEnd w:id="20"/>
-      <w:r>
-        <w:t>(3.4)</w:t>
-      </w:r>
-      <w:bookmarkEnd w:id="21"/>
-    </w:p>
-    <w:p>
-      <w:r>
-        <w:t>Vanaf het Overzicht Telefoongesprekken scherm kan worden genavigeerd naar het ‘Telefoongesprek bewerken’ scherm door op het icoontje rechts in de tabel te klikken.</w:t>
-      </w:r>
-    </w:p>
-    <w:p/>
-    <w:p/>
-    <w:p/>
-    <w:p/>
-    <w:p/>
-    <w:p/>
-    <w:p/>
-    <w:p/>
-    <w:p/>
-    <w:p/>
-    <w:p/>
-    <w:p/>
-    <w:p/>
-    <w:p/>
-    <w:p>
-      <w:pPr>
-        <w:pStyle w:val="Kop4"/>
-      </w:pPr>
-      <w:bookmarkStart w:id="22" w:name="_Toc511294563"/>
-      <w:r>
-        <w:t>Telefoongesprek Bewerken</w:t>
-      </w:r>
-      <w:r>
-        <w:t>(3.4.1)</w:t>
-      </w:r>
-      <w:bookmarkEnd w:id="22"/>
-    </w:p>
-    <w:p>
-      <w:r>
-        <w:t>Vanaf het Telefoongesprek Bewerken scherm kan worden genavigeerd naar het ‘Overzicht Telefoongesprekken’ scherm door de klikken op de knoppen ‘Stoppen’ of ‘Gesprek Bewerken’.</w:t>
-      </w:r>
-    </w:p>
-    <w:p/>
-    <w:p/>
-    <w:p>
-      <w:pPr>
-        <w:pStyle w:val="Kop3"/>
-        <w:rPr>
-          <w:rStyle w:val="Kop2Char"/>
-        </w:rPr>
-      </w:pPr>
-      <w:bookmarkStart w:id="23" w:name="_Toc511051601"/>
-      <w:bookmarkStart w:id="24" w:name="_Toc511294564"/>
-      <w:r>
-        <w:rPr>
-          <w:rStyle w:val="Kop2Char"/>
-        </w:rPr>
-        <w:t>Rapportages</w:t>
-      </w:r>
-      <w:bookmarkEnd w:id="23"/>
-      <w:r>
-        <w:rPr>
-          <w:rStyle w:val="Kop2Char"/>
-        </w:rPr>
-        <w:t>(4)</w:t>
-      </w:r>
-      <w:bookmarkEnd w:id="24"/>
-    </w:p>
-    <w:p>
-      <w:pPr>
-        <w:pStyle w:val="Kop3"/>
-      </w:pPr>
-      <w:bookmarkStart w:id="25" w:name="_Toc511051602"/>
-      <w:bookmarkStart w:id="26" w:name="_Toc511294565"/>
-      <w:r>
-        <w:t>Rapportage Opstellen</w:t>
-      </w:r>
-      <w:bookmarkEnd w:id="25"/>
-      <w:r>
-        <w:t>(4.1)</w:t>
-      </w:r>
-      <w:bookmarkEnd w:id="26"/>
-    </w:p>
-    <w:p>
-      <w:pPr>
+    <w:p>
+      <w:pPr>
+        <w:rPr>
+          <w:b/>
+          <w:noProof/>
+          <w:u w:val="single"/>
+          <w:lang w:eastAsia="nl-NL"/>
+        </w:rPr>
+      </w:pPr>
+      <w:r>
+        <w:rPr>
+          <w:b/>
+          <w:noProof/>
+          <w:u w:val="single"/>
+          <w:lang w:eastAsia="nl-NL"/>
+        </w:rPr>
+        <w:t>PC:</w:t>
+      </w:r>
+    </w:p>
+    <w:p>
+      <w:pPr>
+        <w:rPr>
+          <w:b/>
+          <w:noProof/>
+          <w:u w:val="single"/>
+          <w:lang w:eastAsia="nl-NL"/>
+        </w:rPr>
+      </w:pPr>
+      <w:r>
+        <w:rPr>
+          <w:b/>
+          <w:noProof/>
+          <w:u w:val="single"/>
+          <w:lang w:eastAsia="nl-NL"/>
+        </w:rPr>
+        <w:drawing>
+          <wp:inline distT="0" distB="0" distL="0" distR="0">
+            <wp:extent cx="4800600" cy="3365278"/>
+            <wp:effectExtent l="0" t="0" r="0" b="6985"/>
+            <wp:docPr id="13" name="Afbeelding 13" descr="C:\Users\Kenley Strik\Documents\GitKraken\Periode_12_PVB_Kenley_Strik\Periode 12 Kerntaak 1,2,3\KT1\KT1.3\KT1.3.9 Prototype toelichting volgordelijkheid\Foto's v1.1.0\Prototype Toelighting Volgordelijkheid v1.1.0 Overzicht Klanten(PC).png"/>
+            <wp:cNvGraphicFramePr>
+              <a:graphicFrameLocks xmlns:a="http://schemas.openxmlformats.org/drawingml/2006/main" noChangeAspect="1"/>
+            </wp:cNvGraphicFramePr>
+            <a:graphic xmlns:a="http://schemas.openxmlformats.org/drawingml/2006/main">
+              <a:graphicData uri="http://schemas.openxmlformats.org/drawingml/2006/picture">
+                <pic:pic xmlns:pic="http://schemas.openxmlformats.org/drawingml/2006/picture">
+                  <pic:nvPicPr>
+                    <pic:cNvPr id="0" name="Picture 3" descr="C:\Users\Kenley Strik\Documents\GitKraken\Periode_12_PVB_Kenley_Strik\Periode 12 Kerntaak 1,2,3\KT1\KT1.3\KT1.3.9 Prototype toelichting volgordelijkheid\Foto's v1.1.0\Prototype Toelighting Volgordelijkheid v1.1.0 Overzicht Klanten(PC).png"/>
+                    <pic:cNvPicPr>
+                      <a:picLocks noChangeAspect="1" noChangeArrowheads="1"/>
+                    </pic:cNvPicPr>
+                  </pic:nvPicPr>
+                  <pic:blipFill>
+                    <a:blip r:embed="rId18">
+                      <a:extLst>
+                        <a:ext uri="{28A0092B-C50C-407E-A947-70E740481C1C}">
+                          <a14:useLocalDpi xmlns:a14="http://schemas.microsoft.com/office/drawing/2010/main" val="0"/>
+                        </a:ext>
+                      </a:extLst>
+                    </a:blip>
+                    <a:srcRect/>
+                    <a:stretch>
+                      <a:fillRect/>
+                    </a:stretch>
+                  </pic:blipFill>
+                  <pic:spPr bwMode="auto">
+                    <a:xfrm>
+                      <a:off x="0" y="0"/>
+                      <a:ext cx="4812372" cy="3373530"/>
+                    </a:xfrm>
+                    <a:prstGeom prst="rect">
+                      <a:avLst/>
+                    </a:prstGeom>
+                    <a:noFill/>
+                    <a:ln>
+                      <a:noFill/>
+                    </a:ln>
+                  </pic:spPr>
+                </pic:pic>
+              </a:graphicData>
+            </a:graphic>
+          </wp:inline>
+        </w:drawing>
+      </w:r>
+      <w:r>
+        <w:rPr>
+          <w:b/>
+          <w:noProof/>
+          <w:u w:val="single"/>
+          <w:lang w:eastAsia="nl-NL"/>
+        </w:rPr>
+        <w:br/>
+        <w:t>Mobiel:</w:t>
+      </w:r>
+    </w:p>
+    <w:p>
+      <w:r>
+        <w:rPr>
+          <w:noProof/>
+          <w:lang w:eastAsia="nl-NL"/>
+        </w:rPr>
+        <w:drawing>
+          <wp:inline distT="0" distB="0" distL="0" distR="0">
+            <wp:extent cx="2619375" cy="3759736"/>
+            <wp:effectExtent l="0" t="0" r="0" b="0"/>
+            <wp:docPr id="14" name="Afbeelding 14" descr="C:\Users\Kenley Strik\Documents\GitKraken\Periode_12_PVB_Kenley_Strik\Periode 12 Kerntaak 1,2,3\KT1\KT1.3\KT1.3.9 Prototype toelichting volgordelijkheid\Foto's v1.1.0\Prototype Toelighting Volgordelijkheid v1.1.0 Overzicht Klanten(Mobiel).png"/>
+            <wp:cNvGraphicFramePr>
+              <a:graphicFrameLocks xmlns:a="http://schemas.openxmlformats.org/drawingml/2006/main" noChangeAspect="1"/>
+            </wp:cNvGraphicFramePr>
+            <a:graphic xmlns:a="http://schemas.openxmlformats.org/drawingml/2006/main">
+              <a:graphicData uri="http://schemas.openxmlformats.org/drawingml/2006/picture">
+                <pic:pic xmlns:pic="http://schemas.openxmlformats.org/drawingml/2006/picture">
+                  <pic:nvPicPr>
+                    <pic:cNvPr id="0" name="Picture 4" descr="C:\Users\Kenley Strik\Documents\GitKraken\Periode_12_PVB_Kenley_Strik\Periode 12 Kerntaak 1,2,3\KT1\KT1.3\KT1.3.9 Prototype toelichting volgordelijkheid\Foto's v1.1.0\Prototype Toelighting Volgordelijkheid v1.1.0 Overzicht Klanten(Mobiel).png"/>
+                    <pic:cNvPicPr>
+                      <a:picLocks noChangeAspect="1" noChangeArrowheads="1"/>
+                    </pic:cNvPicPr>
+                  </pic:nvPicPr>
+                  <pic:blipFill>
+                    <a:blip r:embed="rId19" cstate="print">
+                      <a:extLst>
+                        <a:ext uri="{28A0092B-C50C-407E-A947-70E740481C1C}">
+                          <a14:useLocalDpi xmlns:a14="http://schemas.microsoft.com/office/drawing/2010/main" val="0"/>
+                        </a:ext>
+                      </a:extLst>
+                    </a:blip>
+                    <a:srcRect/>
+                    <a:stretch>
+                      <a:fillRect/>
+                    </a:stretch>
+                  </pic:blipFill>
+                  <pic:spPr bwMode="auto">
+                    <a:xfrm>
+                      <a:off x="0" y="0"/>
+                      <a:ext cx="2630208" cy="3775285"/>
+                    </a:xfrm>
+                    <a:prstGeom prst="rect">
+                      <a:avLst/>
+                    </a:prstGeom>
+                    <a:noFill/>
+                    <a:ln>
+                      <a:noFill/>
+                    </a:ln>
+                  </pic:spPr>
+                </pic:pic>
+              </a:graphicData>
+            </a:graphic>
+          </wp:inline>
+        </w:drawing>
+      </w:r>
+      <w:r>
         <w:rPr>
           <w:rFonts w:ascii="Times New Roman" w:eastAsia="Times New Roman" w:hAnsi="Times New Roman" w:cs="Times New Roman"/>
           <w:snapToGrid w:val="0"/>
@@ -3100,11 +3070,626 @@
           <w:shd w:val="clear" w:color="000000" w:fill="000000"/>
           <w:lang w:val="x-none" w:eastAsia="x-none" w:bidi="x-none"/>
         </w:rPr>
-      </w:pPr>
-      <w:r>
-        <w:t>Vanaf het Rapportage Opstellen scherm kan worden genavigeerd naar het ‘Dashboard’ scherm door op de knop ‘Stoppen’ of ‘Rond rapportage af’ te klikken.</w:t>
-      </w:r>
-      <w:r>
+        <w:t xml:space="preserve"> </w:t>
+      </w:r>
+      <w:r>
+        <w:rPr>
+          <w:noProof/>
+          <w:lang w:eastAsia="nl-NL"/>
+        </w:rPr>
+        <w:drawing>
+          <wp:inline distT="0" distB="0" distL="0" distR="0">
+            <wp:extent cx="2847975" cy="1977054"/>
+            <wp:effectExtent l="0" t="0" r="0" b="4445"/>
+            <wp:docPr id="15" name="Afbeelding 15" descr="C:\Users\Kenley Strik\Documents\GitKraken\Periode_12_PVB_Kenley_Strik\Periode 12 Kerntaak 1,2,3\KT1\KT1.3\KT1.3.9 Prototype toelichting volgordelijkheid\Foto's v1.1.0\Prototype Toelighting Volgordelijkheid v1.1.0 Overzicht Klanten Filter(Mobiel).png"/>
+            <wp:cNvGraphicFramePr>
+              <a:graphicFrameLocks xmlns:a="http://schemas.openxmlformats.org/drawingml/2006/main" noChangeAspect="1"/>
+            </wp:cNvGraphicFramePr>
+            <a:graphic xmlns:a="http://schemas.openxmlformats.org/drawingml/2006/main">
+              <a:graphicData uri="http://schemas.openxmlformats.org/drawingml/2006/picture">
+                <pic:pic xmlns:pic="http://schemas.openxmlformats.org/drawingml/2006/picture">
+                  <pic:nvPicPr>
+                    <pic:cNvPr id="0" name="Picture 5" descr="C:\Users\Kenley Strik\Documents\GitKraken\Periode_12_PVB_Kenley_Strik\Periode 12 Kerntaak 1,2,3\KT1\KT1.3\KT1.3.9 Prototype toelichting volgordelijkheid\Foto's v1.1.0\Prototype Toelighting Volgordelijkheid v1.1.0 Overzicht Klanten Filter(Mobiel).png"/>
+                    <pic:cNvPicPr>
+                      <a:picLocks noChangeAspect="1" noChangeArrowheads="1"/>
+                    </pic:cNvPicPr>
+                  </pic:nvPicPr>
+                  <pic:blipFill>
+                    <a:blip r:embed="rId20">
+                      <a:extLst>
+                        <a:ext uri="{28A0092B-C50C-407E-A947-70E740481C1C}">
+                          <a14:useLocalDpi xmlns:a14="http://schemas.microsoft.com/office/drawing/2010/main" val="0"/>
+                        </a:ext>
+                      </a:extLst>
+                    </a:blip>
+                    <a:srcRect/>
+                    <a:stretch>
+                      <a:fillRect/>
+                    </a:stretch>
+                  </pic:blipFill>
+                  <pic:spPr bwMode="auto">
+                    <a:xfrm>
+                      <a:off x="0" y="0"/>
+                      <a:ext cx="2903545" cy="2015631"/>
+                    </a:xfrm>
+                    <a:prstGeom prst="rect">
+                      <a:avLst/>
+                    </a:prstGeom>
+                    <a:noFill/>
+                    <a:ln>
+                      <a:noFill/>
+                    </a:ln>
+                  </pic:spPr>
+                </pic:pic>
+              </a:graphicData>
+            </a:graphic>
+          </wp:inline>
+        </w:drawing>
+      </w:r>
+    </w:p>
+    <w:p/>
+    <w:p>
+      <w:pPr>
+        <w:pStyle w:val="Kop4"/>
+      </w:pPr>
+      <w:bookmarkStart w:id="16" w:name="_Toc511809728"/>
+      <w:r>
+        <w:lastRenderedPageBreak/>
+        <w:t>Klant Bewerken</w:t>
+      </w:r>
+      <w:r>
+        <w:t>(3.2.1)</w:t>
+      </w:r>
+      <w:bookmarkEnd w:id="16"/>
+    </w:p>
+    <w:p>
+      <w:r>
+        <w:t>Vanaf het Klant Bewerken scherm kan worden genavigeerd naar het ‘Overzicht Klanten’ scherm door de klikken op de knop ‘Stoppen’ of ‘Klant Bewerken’.</w:t>
+      </w:r>
+    </w:p>
+    <w:p>
+      <w:pPr>
+        <w:rPr>
+          <w:b/>
+          <w:noProof/>
+          <w:u w:val="single"/>
+          <w:lang w:eastAsia="nl-NL"/>
+        </w:rPr>
+      </w:pPr>
+      <w:r>
+        <w:rPr>
+          <w:b/>
+          <w:noProof/>
+          <w:u w:val="single"/>
+          <w:lang w:eastAsia="nl-NL"/>
+        </w:rPr>
+        <w:t>PC:</w:t>
+      </w:r>
+    </w:p>
+    <w:p>
+      <w:pPr>
+        <w:rPr>
+          <w:b/>
+          <w:noProof/>
+          <w:u w:val="single"/>
+          <w:lang w:eastAsia="nl-NL"/>
+        </w:rPr>
+      </w:pPr>
+      <w:r>
+        <w:rPr>
+          <w:b/>
+          <w:noProof/>
+          <w:u w:val="single"/>
+          <w:lang w:eastAsia="nl-NL"/>
+        </w:rPr>
+        <w:drawing>
+          <wp:inline distT="0" distB="0" distL="0" distR="0">
+            <wp:extent cx="5057775" cy="3545560"/>
+            <wp:effectExtent l="0" t="0" r="0" b="0"/>
+            <wp:docPr id="44" name="Afbeelding 44" descr="C:\Users\Kenley Strik\Documents\GitKraken\Periode_12_PVB_Kenley_Strik\Periode 12 Kerntaak 1,2,3\KT1\KT1.3\KT1.3.9 Prototype toelichting volgordelijkheid\Foto's v1.1.0\Prototype Toelighting Volgordelijkheid v1.1.0 Klant Bewerken(PC).png"/>
+            <wp:cNvGraphicFramePr>
+              <a:graphicFrameLocks xmlns:a="http://schemas.openxmlformats.org/drawingml/2006/main" noChangeAspect="1"/>
+            </wp:cNvGraphicFramePr>
+            <a:graphic xmlns:a="http://schemas.openxmlformats.org/drawingml/2006/main">
+              <a:graphicData uri="http://schemas.openxmlformats.org/drawingml/2006/picture">
+                <pic:pic xmlns:pic="http://schemas.openxmlformats.org/drawingml/2006/picture">
+                  <pic:nvPicPr>
+                    <pic:cNvPr id="0" name="Picture 5" descr="C:\Users\Kenley Strik\Documents\GitKraken\Periode_12_PVB_Kenley_Strik\Periode 12 Kerntaak 1,2,3\KT1\KT1.3\KT1.3.9 Prototype toelichting volgordelijkheid\Foto's v1.1.0\Prototype Toelighting Volgordelijkheid v1.1.0 Klant Bewerken(PC).png"/>
+                    <pic:cNvPicPr>
+                      <a:picLocks noChangeAspect="1" noChangeArrowheads="1"/>
+                    </pic:cNvPicPr>
+                  </pic:nvPicPr>
+                  <pic:blipFill>
+                    <a:blip r:embed="rId21">
+                      <a:extLst>
+                        <a:ext uri="{28A0092B-C50C-407E-A947-70E740481C1C}">
+                          <a14:useLocalDpi xmlns:a14="http://schemas.microsoft.com/office/drawing/2010/main" val="0"/>
+                        </a:ext>
+                      </a:extLst>
+                    </a:blip>
+                    <a:srcRect/>
+                    <a:stretch>
+                      <a:fillRect/>
+                    </a:stretch>
+                  </pic:blipFill>
+                  <pic:spPr bwMode="auto">
+                    <a:xfrm>
+                      <a:off x="0" y="0"/>
+                      <a:ext cx="5069179" cy="3553554"/>
+                    </a:xfrm>
+                    <a:prstGeom prst="rect">
+                      <a:avLst/>
+                    </a:prstGeom>
+                    <a:noFill/>
+                    <a:ln>
+                      <a:noFill/>
+                    </a:ln>
+                  </pic:spPr>
+                </pic:pic>
+              </a:graphicData>
+            </a:graphic>
+          </wp:inline>
+        </w:drawing>
+      </w:r>
+      <w:r>
+        <w:rPr>
+          <w:b/>
+          <w:noProof/>
+          <w:u w:val="single"/>
+          <w:lang w:eastAsia="nl-NL"/>
+        </w:rPr>
+        <w:br/>
+        <w:t>Mobiel:</w:t>
+      </w:r>
+    </w:p>
+    <w:p>
+      <w:r>
+        <w:rPr>
+          <w:noProof/>
+          <w:lang w:eastAsia="nl-NL"/>
+        </w:rPr>
+        <w:drawing>
+          <wp:inline distT="0" distB="0" distL="0" distR="0">
+            <wp:extent cx="4905375" cy="3540599"/>
+            <wp:effectExtent l="0" t="0" r="0" b="3175"/>
+            <wp:docPr id="46" name="Afbeelding 46" descr="C:\Users\Kenley Strik\Documents\GitKraken\Periode_12_PVB_Kenley_Strik\Periode 12 Kerntaak 1,2,3\KT1\KT1.3\KT1.3.9 Prototype toelichting volgordelijkheid\Foto's v1.1.0\Prototype Toelighting Volgordelijkheid v1.1.0 Klant Bewerken(Mobiel).png"/>
+            <wp:cNvGraphicFramePr>
+              <a:graphicFrameLocks xmlns:a="http://schemas.openxmlformats.org/drawingml/2006/main" noChangeAspect="1"/>
+            </wp:cNvGraphicFramePr>
+            <a:graphic xmlns:a="http://schemas.openxmlformats.org/drawingml/2006/main">
+              <a:graphicData uri="http://schemas.openxmlformats.org/drawingml/2006/picture">
+                <pic:pic xmlns:pic="http://schemas.openxmlformats.org/drawingml/2006/picture">
+                  <pic:nvPicPr>
+                    <pic:cNvPr id="0" name="Picture 7" descr="C:\Users\Kenley Strik\Documents\GitKraken\Periode_12_PVB_Kenley_Strik\Periode 12 Kerntaak 1,2,3\KT1\KT1.3\KT1.3.9 Prototype toelichting volgordelijkheid\Foto's v1.1.0\Prototype Toelighting Volgordelijkheid v1.1.0 Klant Bewerken(Mobiel).png"/>
+                    <pic:cNvPicPr>
+                      <a:picLocks noChangeAspect="1" noChangeArrowheads="1"/>
+                    </pic:cNvPicPr>
+                  </pic:nvPicPr>
+                  <pic:blipFill>
+                    <a:blip r:embed="rId22" cstate="print">
+                      <a:extLst>
+                        <a:ext uri="{28A0092B-C50C-407E-A947-70E740481C1C}">
+                          <a14:useLocalDpi xmlns:a14="http://schemas.microsoft.com/office/drawing/2010/main" val="0"/>
+                        </a:ext>
+                      </a:extLst>
+                    </a:blip>
+                    <a:srcRect/>
+                    <a:stretch>
+                      <a:fillRect/>
+                    </a:stretch>
+                  </pic:blipFill>
+                  <pic:spPr bwMode="auto">
+                    <a:xfrm>
+                      <a:off x="0" y="0"/>
+                      <a:ext cx="4910412" cy="3544234"/>
+                    </a:xfrm>
+                    <a:prstGeom prst="rect">
+                      <a:avLst/>
+                    </a:prstGeom>
+                    <a:noFill/>
+                    <a:ln>
+                      <a:noFill/>
+                    </a:ln>
+                  </pic:spPr>
+                </pic:pic>
+              </a:graphicData>
+            </a:graphic>
+          </wp:inline>
+        </w:drawing>
+      </w:r>
+    </w:p>
+    <w:p>
+      <w:pPr>
+        <w:pStyle w:val="Kop3"/>
+      </w:pPr>
+      <w:bookmarkStart w:id="17" w:name="_Toc511051599"/>
+      <w:bookmarkStart w:id="18" w:name="_Toc511809729"/>
+      <w:r>
+        <w:lastRenderedPageBreak/>
+        <w:t>Overzicht Partners</w:t>
+      </w:r>
+      <w:bookmarkEnd w:id="17"/>
+      <w:r>
+        <w:t>(3.3)</w:t>
+      </w:r>
+      <w:bookmarkEnd w:id="18"/>
+    </w:p>
+    <w:p>
+      <w:r>
+        <w:t xml:space="preserve">Vanaf het Overzicht Partners scherm kan worden genavigeerd naar het ‘Partner </w:t>
+      </w:r>
+      <w:r>
+        <w:t>B</w:t>
+      </w:r>
+      <w:r>
+        <w:t>ewerken’ scherm door op het icoontje rechts in de tabel te klikken.</w:t>
+      </w:r>
+    </w:p>
+    <w:p>
+      <w:pPr>
+        <w:rPr>
+          <w:b/>
+          <w:noProof/>
+          <w:u w:val="single"/>
+          <w:lang w:eastAsia="nl-NL"/>
+        </w:rPr>
+      </w:pPr>
+      <w:r>
+        <w:rPr>
+          <w:b/>
+          <w:noProof/>
+          <w:u w:val="single"/>
+          <w:lang w:eastAsia="nl-NL"/>
+        </w:rPr>
+        <w:t>PC:</w:t>
+      </w:r>
+    </w:p>
+    <w:p>
+      <w:pPr>
+        <w:rPr>
+          <w:b/>
+          <w:noProof/>
+          <w:u w:val="single"/>
+          <w:lang w:eastAsia="nl-NL"/>
+        </w:rPr>
+      </w:pPr>
+      <w:r>
+        <w:rPr>
+          <w:b/>
+          <w:noProof/>
+          <w:u w:val="single"/>
+          <w:lang w:eastAsia="nl-NL"/>
+        </w:rPr>
+        <w:drawing>
+          <wp:inline distT="0" distB="0" distL="0" distR="0">
+            <wp:extent cx="4867275" cy="3412018"/>
+            <wp:effectExtent l="0" t="0" r="0" b="0"/>
+            <wp:docPr id="18" name="Afbeelding 18" descr="C:\Users\Kenley Strik\Documents\GitKraken\Periode_12_PVB_Kenley_Strik\Periode 12 Kerntaak 1,2,3\KT1\KT1.3\KT1.3.9 Prototype toelichting volgordelijkheid\Foto's v1.1.0\Prototype Toelighting Volgordelijkheid v1.1.0 Overzicht Partners(PC).png"/>
+            <wp:cNvGraphicFramePr>
+              <a:graphicFrameLocks xmlns:a="http://schemas.openxmlformats.org/drawingml/2006/main" noChangeAspect="1"/>
+            </wp:cNvGraphicFramePr>
+            <a:graphic xmlns:a="http://schemas.openxmlformats.org/drawingml/2006/main">
+              <a:graphicData uri="http://schemas.openxmlformats.org/drawingml/2006/picture">
+                <pic:pic xmlns:pic="http://schemas.openxmlformats.org/drawingml/2006/picture">
+                  <pic:nvPicPr>
+                    <pic:cNvPr id="0" name="Picture 8" descr="C:\Users\Kenley Strik\Documents\GitKraken\Periode_12_PVB_Kenley_Strik\Periode 12 Kerntaak 1,2,3\KT1\KT1.3\KT1.3.9 Prototype toelichting volgordelijkheid\Foto's v1.1.0\Prototype Toelighting Volgordelijkheid v1.1.0 Overzicht Partners(PC).png"/>
+                    <pic:cNvPicPr>
+                      <a:picLocks noChangeAspect="1" noChangeArrowheads="1"/>
+                    </pic:cNvPicPr>
+                  </pic:nvPicPr>
+                  <pic:blipFill>
+                    <a:blip r:embed="rId23">
+                      <a:extLst>
+                        <a:ext uri="{28A0092B-C50C-407E-A947-70E740481C1C}">
+                          <a14:useLocalDpi xmlns:a14="http://schemas.microsoft.com/office/drawing/2010/main" val="0"/>
+                        </a:ext>
+                      </a:extLst>
+                    </a:blip>
+                    <a:srcRect/>
+                    <a:stretch>
+                      <a:fillRect/>
+                    </a:stretch>
+                  </pic:blipFill>
+                  <pic:spPr bwMode="auto">
+                    <a:xfrm>
+                      <a:off x="0" y="0"/>
+                      <a:ext cx="4874221" cy="3416887"/>
+                    </a:xfrm>
+                    <a:prstGeom prst="rect">
+                      <a:avLst/>
+                    </a:prstGeom>
+                    <a:noFill/>
+                    <a:ln>
+                      <a:noFill/>
+                    </a:ln>
+                  </pic:spPr>
+                </pic:pic>
+              </a:graphicData>
+            </a:graphic>
+          </wp:inline>
+        </w:drawing>
+      </w:r>
+      <w:r>
+        <w:rPr>
+          <w:b/>
+          <w:noProof/>
+          <w:u w:val="single"/>
+          <w:lang w:eastAsia="nl-NL"/>
+        </w:rPr>
+        <w:br/>
+        <w:t>Mobiel:</w:t>
+      </w:r>
+    </w:p>
+    <w:p>
+      <w:r>
+        <w:rPr>
+          <w:noProof/>
+          <w:lang w:eastAsia="nl-NL"/>
+        </w:rPr>
+        <w:drawing>
+          <wp:inline distT="0" distB="0" distL="0" distR="0">
+            <wp:extent cx="2828925" cy="4060514"/>
+            <wp:effectExtent l="0" t="0" r="0" b="0"/>
+            <wp:docPr id="19" name="Afbeelding 19" descr="C:\Users\Kenley Strik\Documents\GitKraken\Periode_12_PVB_Kenley_Strik\Periode 12 Kerntaak 1,2,3\KT1\KT1.3\KT1.3.9 Prototype toelichting volgordelijkheid\Foto's v1.1.0\Prototype Toelighting Volgordelijkheid v1.1.0 Overzicht Partners(Mobiel).png"/>
+            <wp:cNvGraphicFramePr>
+              <a:graphicFrameLocks xmlns:a="http://schemas.openxmlformats.org/drawingml/2006/main" noChangeAspect="1"/>
+            </wp:cNvGraphicFramePr>
+            <a:graphic xmlns:a="http://schemas.openxmlformats.org/drawingml/2006/main">
+              <a:graphicData uri="http://schemas.openxmlformats.org/drawingml/2006/picture">
+                <pic:pic xmlns:pic="http://schemas.openxmlformats.org/drawingml/2006/picture">
+                  <pic:nvPicPr>
+                    <pic:cNvPr id="0" name="Picture 9" descr="C:\Users\Kenley Strik\Documents\GitKraken\Periode_12_PVB_Kenley_Strik\Periode 12 Kerntaak 1,2,3\KT1\KT1.3\KT1.3.9 Prototype toelichting volgordelijkheid\Foto's v1.1.0\Prototype Toelighting Volgordelijkheid v1.1.0 Overzicht Partners(Mobiel).png"/>
+                    <pic:cNvPicPr>
+                      <a:picLocks noChangeAspect="1" noChangeArrowheads="1"/>
+                    </pic:cNvPicPr>
+                  </pic:nvPicPr>
+                  <pic:blipFill>
+                    <a:blip r:embed="rId24" cstate="print">
+                      <a:extLst>
+                        <a:ext uri="{28A0092B-C50C-407E-A947-70E740481C1C}">
+                          <a14:useLocalDpi xmlns:a14="http://schemas.microsoft.com/office/drawing/2010/main" val="0"/>
+                        </a:ext>
+                      </a:extLst>
+                    </a:blip>
+                    <a:srcRect/>
+                    <a:stretch>
+                      <a:fillRect/>
+                    </a:stretch>
+                  </pic:blipFill>
+                  <pic:spPr bwMode="auto">
+                    <a:xfrm>
+                      <a:off x="0" y="0"/>
+                      <a:ext cx="2840459" cy="4077069"/>
+                    </a:xfrm>
+                    <a:prstGeom prst="rect">
+                      <a:avLst/>
+                    </a:prstGeom>
+                    <a:noFill/>
+                    <a:ln>
+                      <a:noFill/>
+                    </a:ln>
+                  </pic:spPr>
+                </pic:pic>
+              </a:graphicData>
+            </a:graphic>
+          </wp:inline>
+        </w:drawing>
+      </w:r>
+    </w:p>
+    <w:p>
+      <w:pPr>
+        <w:pStyle w:val="Kop4"/>
+      </w:pPr>
+      <w:bookmarkStart w:id="19" w:name="_Toc511809730"/>
+      <w:r>
+        <w:lastRenderedPageBreak/>
+        <w:t>Partner Bewerken</w:t>
+      </w:r>
+      <w:r>
+        <w:t>(3.3.1)</w:t>
+      </w:r>
+      <w:bookmarkEnd w:id="19"/>
+    </w:p>
+    <w:p>
+      <w:r>
+        <w:t>Vanaf het Partner Bewerken scherm kan worden genavigeerd naar het ‘Overzicht Partners’ scherm door de klikken op de knoppen ‘Stoppen’ of ‘Partner Bewerken’.</w:t>
+      </w:r>
+    </w:p>
+    <w:p>
+      <w:pPr>
+        <w:rPr>
+          <w:b/>
+          <w:noProof/>
+          <w:u w:val="single"/>
+          <w:lang w:eastAsia="nl-NL"/>
+        </w:rPr>
+      </w:pPr>
+      <w:r>
+        <w:rPr>
+          <w:b/>
+          <w:noProof/>
+          <w:u w:val="single"/>
+          <w:lang w:eastAsia="nl-NL"/>
+        </w:rPr>
+        <w:t>PC:</w:t>
+      </w:r>
+    </w:p>
+    <w:p>
+      <w:pPr>
+        <w:rPr>
+          <w:b/>
+          <w:noProof/>
+          <w:u w:val="single"/>
+          <w:lang w:eastAsia="nl-NL"/>
+        </w:rPr>
+      </w:pPr>
+      <w:r>
+        <w:rPr>
+          <w:b/>
+          <w:noProof/>
+          <w:u w:val="single"/>
+          <w:lang w:eastAsia="nl-NL"/>
+        </w:rPr>
+        <w:drawing>
+          <wp:inline distT="0" distB="0" distL="0" distR="0">
+            <wp:extent cx="5448589" cy="3819525"/>
+            <wp:effectExtent l="0" t="0" r="0" b="0"/>
+            <wp:docPr id="47" name="Afbeelding 47" descr="C:\Users\Kenley Strik\Documents\GitKraken\Periode_12_PVB_Kenley_Strik\Periode 12 Kerntaak 1,2,3\KT1\KT1.3\KT1.3.9 Prototype toelichting volgordelijkheid\Foto's v1.1.0\Prototype Toelighting Volgordelijkheid v1.1.0 Partner Bewerken(PC).png"/>
+            <wp:cNvGraphicFramePr>
+              <a:graphicFrameLocks xmlns:a="http://schemas.openxmlformats.org/drawingml/2006/main" noChangeAspect="1"/>
+            </wp:cNvGraphicFramePr>
+            <a:graphic xmlns:a="http://schemas.openxmlformats.org/drawingml/2006/main">
+              <a:graphicData uri="http://schemas.openxmlformats.org/drawingml/2006/picture">
+                <pic:pic xmlns:pic="http://schemas.openxmlformats.org/drawingml/2006/picture">
+                  <pic:nvPicPr>
+                    <pic:cNvPr id="0" name="Picture 8" descr="C:\Users\Kenley Strik\Documents\GitKraken\Periode_12_PVB_Kenley_Strik\Periode 12 Kerntaak 1,2,3\KT1\KT1.3\KT1.3.9 Prototype toelichting volgordelijkheid\Foto's v1.1.0\Prototype Toelighting Volgordelijkheid v1.1.0 Partner Bewerken(PC).png"/>
+                    <pic:cNvPicPr>
+                      <a:picLocks noChangeAspect="1" noChangeArrowheads="1"/>
+                    </pic:cNvPicPr>
+                  </pic:nvPicPr>
+                  <pic:blipFill>
+                    <a:blip r:embed="rId25">
+                      <a:extLst>
+                        <a:ext uri="{28A0092B-C50C-407E-A947-70E740481C1C}">
+                          <a14:useLocalDpi xmlns:a14="http://schemas.microsoft.com/office/drawing/2010/main" val="0"/>
+                        </a:ext>
+                      </a:extLst>
+                    </a:blip>
+                    <a:srcRect/>
+                    <a:stretch>
+                      <a:fillRect/>
+                    </a:stretch>
+                  </pic:blipFill>
+                  <pic:spPr bwMode="auto">
+                    <a:xfrm>
+                      <a:off x="0" y="0"/>
+                      <a:ext cx="5465032" cy="3831052"/>
+                    </a:xfrm>
+                    <a:prstGeom prst="rect">
+                      <a:avLst/>
+                    </a:prstGeom>
+                    <a:noFill/>
+                    <a:ln>
+                      <a:noFill/>
+                    </a:ln>
+                  </pic:spPr>
+                </pic:pic>
+              </a:graphicData>
+            </a:graphic>
+          </wp:inline>
+        </w:drawing>
+      </w:r>
+      <w:bookmarkStart w:id="20" w:name="_GoBack"/>
+      <w:bookmarkEnd w:id="20"/>
+      <w:r>
+        <w:rPr>
+          <w:b/>
+          <w:noProof/>
+          <w:u w:val="single"/>
+          <w:lang w:eastAsia="nl-NL"/>
+        </w:rPr>
+        <w:br/>
+        <w:t>Mobiel:</w:t>
+      </w:r>
+    </w:p>
+    <w:p>
+      <w:r>
+        <w:rPr>
+          <w:noProof/>
+          <w:lang w:eastAsia="nl-NL"/>
+        </w:rPr>
+        <w:drawing>
+          <wp:inline distT="0" distB="0" distL="0" distR="0">
+            <wp:extent cx="5146654" cy="3714750"/>
+            <wp:effectExtent l="0" t="0" r="0" b="0"/>
+            <wp:docPr id="48" name="Afbeelding 48" descr="C:\Users\Kenley Strik\Documents\GitKraken\Periode_12_PVB_Kenley_Strik\Periode 12 Kerntaak 1,2,3\KT1\KT1.3\KT1.3.9 Prototype toelichting volgordelijkheid\Foto's v1.1.0\Prototype Toelighting Volgordelijkheid v1.1.0 Partner Bewerken(Mobiel).png"/>
+            <wp:cNvGraphicFramePr>
+              <a:graphicFrameLocks xmlns:a="http://schemas.openxmlformats.org/drawingml/2006/main" noChangeAspect="1"/>
+            </wp:cNvGraphicFramePr>
+            <a:graphic xmlns:a="http://schemas.openxmlformats.org/drawingml/2006/main">
+              <a:graphicData uri="http://schemas.openxmlformats.org/drawingml/2006/picture">
+                <pic:pic xmlns:pic="http://schemas.openxmlformats.org/drawingml/2006/picture">
+                  <pic:nvPicPr>
+                    <pic:cNvPr id="0" name="Picture 9" descr="C:\Users\Kenley Strik\Documents\GitKraken\Periode_12_PVB_Kenley_Strik\Periode 12 Kerntaak 1,2,3\KT1\KT1.3\KT1.3.9 Prototype toelichting volgordelijkheid\Foto's v1.1.0\Prototype Toelighting Volgordelijkheid v1.1.0 Partner Bewerken(Mobiel).png"/>
+                    <pic:cNvPicPr>
+                      <a:picLocks noChangeAspect="1" noChangeArrowheads="1"/>
+                    </pic:cNvPicPr>
+                  </pic:nvPicPr>
+                  <pic:blipFill>
+                    <a:blip r:embed="rId26" cstate="print">
+                      <a:extLst>
+                        <a:ext uri="{28A0092B-C50C-407E-A947-70E740481C1C}">
+                          <a14:useLocalDpi xmlns:a14="http://schemas.microsoft.com/office/drawing/2010/main" val="0"/>
+                        </a:ext>
+                      </a:extLst>
+                    </a:blip>
+                    <a:srcRect/>
+                    <a:stretch>
+                      <a:fillRect/>
+                    </a:stretch>
+                  </pic:blipFill>
+                  <pic:spPr bwMode="auto">
+                    <a:xfrm>
+                      <a:off x="0" y="0"/>
+                      <a:ext cx="5170262" cy="3731790"/>
+                    </a:xfrm>
+                    <a:prstGeom prst="rect">
+                      <a:avLst/>
+                    </a:prstGeom>
+                    <a:noFill/>
+                    <a:ln>
+                      <a:noFill/>
+                    </a:ln>
+                  </pic:spPr>
+                </pic:pic>
+              </a:graphicData>
+            </a:graphic>
+          </wp:inline>
+        </w:drawing>
+      </w:r>
+    </w:p>
+    <w:p>
+      <w:pPr>
+        <w:pStyle w:val="Kop3"/>
+        <w:rPr>
+          <w:rStyle w:val="Kop2Char"/>
+        </w:rPr>
+      </w:pPr>
+      <w:bookmarkStart w:id="21" w:name="_Toc511051601"/>
+      <w:bookmarkStart w:id="22" w:name="_Toc511809731"/>
+      <w:r>
+        <w:rPr>
+          <w:rStyle w:val="Kop2Char"/>
+        </w:rPr>
+        <w:lastRenderedPageBreak/>
+        <w:t>Rapportages</w:t>
+      </w:r>
+      <w:bookmarkEnd w:id="21"/>
+      <w:r>
+        <w:rPr>
+          <w:rStyle w:val="Kop2Char"/>
+        </w:rPr>
+        <w:t>(4)</w:t>
+      </w:r>
+      <w:bookmarkEnd w:id="22"/>
+    </w:p>
+    <w:p>
+      <w:pPr>
+        <w:pStyle w:val="Kop3"/>
+      </w:pPr>
+      <w:bookmarkStart w:id="23" w:name="_Toc511051602"/>
+      <w:bookmarkStart w:id="24" w:name="_Toc511809732"/>
+      <w:r>
+        <w:t>Rapportage Opstellen</w:t>
+      </w:r>
+      <w:bookmarkEnd w:id="23"/>
+      <w:r>
+        <w:t>(4.1)</w:t>
+      </w:r>
+      <w:bookmarkEnd w:id="24"/>
+    </w:p>
+    <w:p>
+      <w:pPr>
         <w:rPr>
           <w:rFonts w:ascii="Times New Roman" w:eastAsia="Times New Roman" w:hAnsi="Times New Roman" w:cs="Times New Roman"/>
           <w:snapToGrid w:val="0"/>
@@ -3117,266 +3702,1648 @@
           <w:shd w:val="clear" w:color="000000" w:fill="000000"/>
           <w:lang w:val="x-none" w:eastAsia="x-none" w:bidi="x-none"/>
         </w:rPr>
+      </w:pPr>
+      <w:r>
+        <w:t>Vanaf het Rapportage Opstellen scherm kan worden genavigeerd naar het ‘Dashboard’ scherm door op de knop ‘Stoppen’ of ‘Rond rapportage af’ te klikken.</w:t>
+      </w:r>
+      <w:r>
+        <w:rPr>
+          <w:rFonts w:ascii="Times New Roman" w:eastAsia="Times New Roman" w:hAnsi="Times New Roman" w:cs="Times New Roman"/>
+          <w:snapToGrid w:val="0"/>
+          <w:color w:val="000000"/>
+          <w:w w:val="0"/>
+          <w:sz w:val="0"/>
+          <w:szCs w:val="0"/>
+          <w:u w:color="000000"/>
+          <w:bdr w:val="none" w:sz="0" w:space="0" w:color="000000"/>
+          <w:shd w:val="clear" w:color="000000" w:fill="000000"/>
+          <w:lang w:val="x-none" w:eastAsia="x-none" w:bidi="x-none"/>
+        </w:rPr>
         <w:t xml:space="preserve"> </w:t>
       </w:r>
     </w:p>
-    <w:p/>
-    <w:p/>
-    <w:p/>
-    <w:p/>
-    <w:p/>
-    <w:p/>
-    <w:p/>
-    <w:p/>
-    <w:p/>
-    <w:p/>
-    <w:p/>
-    <w:p/>
+    <w:p>
+      <w:pPr>
+        <w:rPr>
+          <w:b/>
+          <w:noProof/>
+          <w:u w:val="single"/>
+          <w:lang w:eastAsia="nl-NL"/>
+        </w:rPr>
+      </w:pPr>
+      <w:r>
+        <w:rPr>
+          <w:b/>
+          <w:noProof/>
+          <w:u w:val="single"/>
+          <w:lang w:eastAsia="nl-NL"/>
+        </w:rPr>
+        <w:t>PC:</w:t>
+      </w:r>
+    </w:p>
+    <w:p>
+      <w:pPr>
+        <w:rPr>
+          <w:b/>
+          <w:noProof/>
+          <w:u w:val="single"/>
+          <w:lang w:eastAsia="nl-NL"/>
+        </w:rPr>
+      </w:pPr>
+      <w:r>
+        <w:rPr>
+          <w:b/>
+          <w:noProof/>
+          <w:u w:val="single"/>
+          <w:lang w:eastAsia="nl-NL"/>
+        </w:rPr>
+        <w:drawing>
+          <wp:inline distT="0" distB="0" distL="0" distR="0">
+            <wp:extent cx="5114925" cy="3585624"/>
+            <wp:effectExtent l="0" t="0" r="0" b="0"/>
+            <wp:docPr id="51" name="Afbeelding 51" descr="C:\Users\Kenley Strik\Documents\GitKraken\Periode_12_PVB_Kenley_Strik\Periode 12 Kerntaak 1,2,3\KT1\KT1.3\KT1.3.9 Prototype toelichting volgordelijkheid\Foto's v1.1.0\Prototype Toelighting Volgordelijkheid v1.1.0 Rapportage Opzetten(PC).png"/>
+            <wp:cNvGraphicFramePr>
+              <a:graphicFrameLocks xmlns:a="http://schemas.openxmlformats.org/drawingml/2006/main" noChangeAspect="1"/>
+            </wp:cNvGraphicFramePr>
+            <a:graphic xmlns:a="http://schemas.openxmlformats.org/drawingml/2006/main">
+              <a:graphicData uri="http://schemas.openxmlformats.org/drawingml/2006/picture">
+                <pic:pic xmlns:pic="http://schemas.openxmlformats.org/drawingml/2006/picture">
+                  <pic:nvPicPr>
+                    <pic:cNvPr id="0" name="Picture 12" descr="C:\Users\Kenley Strik\Documents\GitKraken\Periode_12_PVB_Kenley_Strik\Periode 12 Kerntaak 1,2,3\KT1\KT1.3\KT1.3.9 Prototype toelichting volgordelijkheid\Foto's v1.1.0\Prototype Toelighting Volgordelijkheid v1.1.0 Rapportage Opzetten(PC).png"/>
+                    <pic:cNvPicPr>
+                      <a:picLocks noChangeAspect="1" noChangeArrowheads="1"/>
+                    </pic:cNvPicPr>
+                  </pic:nvPicPr>
+                  <pic:blipFill>
+                    <a:blip r:embed="rId27">
+                      <a:extLst>
+                        <a:ext uri="{28A0092B-C50C-407E-A947-70E740481C1C}">
+                          <a14:useLocalDpi xmlns:a14="http://schemas.microsoft.com/office/drawing/2010/main" val="0"/>
+                        </a:ext>
+                      </a:extLst>
+                    </a:blip>
+                    <a:srcRect/>
+                    <a:stretch>
+                      <a:fillRect/>
+                    </a:stretch>
+                  </pic:blipFill>
+                  <pic:spPr bwMode="auto">
+                    <a:xfrm>
+                      <a:off x="0" y="0"/>
+                      <a:ext cx="5130456" cy="3596511"/>
+                    </a:xfrm>
+                    <a:prstGeom prst="rect">
+                      <a:avLst/>
+                    </a:prstGeom>
+                    <a:noFill/>
+                    <a:ln>
+                      <a:noFill/>
+                    </a:ln>
+                  </pic:spPr>
+                </pic:pic>
+              </a:graphicData>
+            </a:graphic>
+          </wp:inline>
+        </w:drawing>
+      </w:r>
+      <w:r>
+        <w:rPr>
+          <w:b/>
+          <w:noProof/>
+          <w:u w:val="single"/>
+          <w:lang w:eastAsia="nl-NL"/>
+        </w:rPr>
+        <w:br/>
+        <w:t>Mobiel:</w:t>
+      </w:r>
+    </w:p>
+    <w:p>
+      <w:r>
+        <w:rPr>
+          <w:noProof/>
+          <w:lang w:eastAsia="nl-NL"/>
+        </w:rPr>
+        <w:drawing>
+          <wp:inline distT="0" distB="0" distL="0" distR="0">
+            <wp:extent cx="2583773" cy="3705225"/>
+            <wp:effectExtent l="0" t="0" r="7620" b="0"/>
+            <wp:docPr id="52" name="Afbeelding 52" descr="C:\Users\Kenley Strik\Documents\GitKraken\Periode_12_PVB_Kenley_Strik\Periode 12 Kerntaak 1,2,3\KT1\KT1.3\KT1.3.9 Prototype toelichting volgordelijkheid\Foto's v1.1.0\Prototype Toelighting Volgordelijkheid v1.1.0 Rapportage Opzetten(Mobiel).png"/>
+            <wp:cNvGraphicFramePr>
+              <a:graphicFrameLocks xmlns:a="http://schemas.openxmlformats.org/drawingml/2006/main" noChangeAspect="1"/>
+            </wp:cNvGraphicFramePr>
+            <a:graphic xmlns:a="http://schemas.openxmlformats.org/drawingml/2006/main">
+              <a:graphicData uri="http://schemas.openxmlformats.org/drawingml/2006/picture">
+                <pic:pic xmlns:pic="http://schemas.openxmlformats.org/drawingml/2006/picture">
+                  <pic:nvPicPr>
+                    <pic:cNvPr id="0" name="Picture 13" descr="C:\Users\Kenley Strik\Documents\GitKraken\Periode_12_PVB_Kenley_Strik\Periode 12 Kerntaak 1,2,3\KT1\KT1.3\KT1.3.9 Prototype toelichting volgordelijkheid\Foto's v1.1.0\Prototype Toelighting Volgordelijkheid v1.1.0 Rapportage Opzetten(Mobiel).png"/>
+                    <pic:cNvPicPr>
+                      <a:picLocks noChangeAspect="1" noChangeArrowheads="1"/>
+                    </pic:cNvPicPr>
+                  </pic:nvPicPr>
+                  <pic:blipFill>
+                    <a:blip r:embed="rId28" cstate="print">
+                      <a:extLst>
+                        <a:ext uri="{28A0092B-C50C-407E-A947-70E740481C1C}">
+                          <a14:useLocalDpi xmlns:a14="http://schemas.microsoft.com/office/drawing/2010/main" val="0"/>
+                        </a:ext>
+                      </a:extLst>
+                    </a:blip>
+                    <a:srcRect/>
+                    <a:stretch>
+                      <a:fillRect/>
+                    </a:stretch>
+                  </pic:blipFill>
+                  <pic:spPr bwMode="auto">
+                    <a:xfrm>
+                      <a:off x="0" y="0"/>
+                      <a:ext cx="2595127" cy="3721506"/>
+                    </a:xfrm>
+                    <a:prstGeom prst="rect">
+                      <a:avLst/>
+                    </a:prstGeom>
+                    <a:noFill/>
+                    <a:ln>
+                      <a:noFill/>
+                    </a:ln>
+                  </pic:spPr>
+                </pic:pic>
+              </a:graphicData>
+            </a:graphic>
+          </wp:inline>
+        </w:drawing>
+      </w:r>
+    </w:p>
     <w:p>
       <w:pPr>
         <w:pStyle w:val="Kop3"/>
       </w:pPr>
-      <w:bookmarkStart w:id="27" w:name="_Toc511051603"/>
-      <w:bookmarkStart w:id="28" w:name="_Toc511294566"/>
-      <w:r>
+      <w:bookmarkStart w:id="25" w:name="_Toc511051603"/>
+      <w:bookmarkStart w:id="26" w:name="_Toc511809733"/>
+      <w:r>
+        <w:lastRenderedPageBreak/>
         <w:t>Rapportages Inzien</w:t>
       </w:r>
+      <w:bookmarkEnd w:id="25"/>
+      <w:r>
+        <w:t>(4.2)</w:t>
+      </w:r>
+      <w:bookmarkEnd w:id="26"/>
+    </w:p>
+    <w:p>
+      <w:r>
+        <w:t>Vanaf het Rapportage Inzien scherm kan worden genavigeerd naar het ‘Rapportage Bekijken’ scherm door op het icoontje rechts in de tabel te klikken.</w:t>
+      </w:r>
+    </w:p>
+    <w:p>
+      <w:pPr>
+        <w:rPr>
+          <w:b/>
+          <w:noProof/>
+          <w:u w:val="single"/>
+          <w:lang w:eastAsia="nl-NL"/>
+        </w:rPr>
+      </w:pPr>
+      <w:r>
+        <w:rPr>
+          <w:b/>
+          <w:noProof/>
+          <w:u w:val="single"/>
+          <w:lang w:eastAsia="nl-NL"/>
+        </w:rPr>
+        <w:t>PC:</w:t>
+      </w:r>
+    </w:p>
+    <w:p>
+      <w:pPr>
+        <w:rPr>
+          <w:b/>
+          <w:noProof/>
+          <w:u w:val="single"/>
+          <w:lang w:eastAsia="nl-NL"/>
+        </w:rPr>
+      </w:pPr>
+      <w:r>
+        <w:rPr>
+          <w:b/>
+          <w:noProof/>
+          <w:u w:val="single"/>
+          <w:lang w:eastAsia="nl-NL"/>
+        </w:rPr>
+        <w:drawing>
+          <wp:inline distT="0" distB="0" distL="0" distR="0">
+            <wp:extent cx="4591050" cy="3218381"/>
+            <wp:effectExtent l="0" t="0" r="0" b="1270"/>
+            <wp:docPr id="24" name="Afbeelding 24" descr="C:\Users\Kenley Strik\Documents\GitKraken\Periode_12_PVB_Kenley_Strik\Periode 12 Kerntaak 1,2,3\KT1\KT1.3\KT1.3.9 Prototype toelichting volgordelijkheid\Foto's v1.1.0\Prototype Toelighting Volgordelijkheid v1.1.0 Rapportage Inzien(PC).png"/>
+            <wp:cNvGraphicFramePr>
+              <a:graphicFrameLocks xmlns:a="http://schemas.openxmlformats.org/drawingml/2006/main" noChangeAspect="1"/>
+            </wp:cNvGraphicFramePr>
+            <a:graphic xmlns:a="http://schemas.openxmlformats.org/drawingml/2006/main">
+              <a:graphicData uri="http://schemas.openxmlformats.org/drawingml/2006/picture">
+                <pic:pic xmlns:pic="http://schemas.openxmlformats.org/drawingml/2006/picture">
+                  <pic:nvPicPr>
+                    <pic:cNvPr id="0" name="Picture 14" descr="C:\Users\Kenley Strik\Documents\GitKraken\Periode_12_PVB_Kenley_Strik\Periode 12 Kerntaak 1,2,3\KT1\KT1.3\KT1.3.9 Prototype toelichting volgordelijkheid\Foto's v1.1.0\Prototype Toelighting Volgordelijkheid v1.1.0 Rapportage Inzien(PC).png"/>
+                    <pic:cNvPicPr>
+                      <a:picLocks noChangeAspect="1" noChangeArrowheads="1"/>
+                    </pic:cNvPicPr>
+                  </pic:nvPicPr>
+                  <pic:blipFill>
+                    <a:blip r:embed="rId29">
+                      <a:extLst>
+                        <a:ext uri="{28A0092B-C50C-407E-A947-70E740481C1C}">
+                          <a14:useLocalDpi xmlns:a14="http://schemas.microsoft.com/office/drawing/2010/main" val="0"/>
+                        </a:ext>
+                      </a:extLst>
+                    </a:blip>
+                    <a:srcRect/>
+                    <a:stretch>
+                      <a:fillRect/>
+                    </a:stretch>
+                  </pic:blipFill>
+                  <pic:spPr bwMode="auto">
+                    <a:xfrm>
+                      <a:off x="0" y="0"/>
+                      <a:ext cx="4597662" cy="3223016"/>
+                    </a:xfrm>
+                    <a:prstGeom prst="rect">
+                      <a:avLst/>
+                    </a:prstGeom>
+                    <a:noFill/>
+                    <a:ln>
+                      <a:noFill/>
+                    </a:ln>
+                  </pic:spPr>
+                </pic:pic>
+              </a:graphicData>
+            </a:graphic>
+          </wp:inline>
+        </w:drawing>
+      </w:r>
+      <w:r>
+        <w:rPr>
+          <w:b/>
+          <w:noProof/>
+          <w:u w:val="single"/>
+          <w:lang w:eastAsia="nl-NL"/>
+        </w:rPr>
+        <w:br/>
+        <w:t>Mobiel:</w:t>
+      </w:r>
+    </w:p>
+    <w:p>
+      <w:r>
+        <w:rPr>
+          <w:noProof/>
+          <w:lang w:eastAsia="nl-NL"/>
+        </w:rPr>
+        <w:drawing>
+          <wp:inline distT="0" distB="0" distL="0" distR="0">
+            <wp:extent cx="2972921" cy="4267200"/>
+            <wp:effectExtent l="0" t="0" r="0" b="0"/>
+            <wp:docPr id="26" name="Afbeelding 26" descr="C:\Users\Kenley Strik\Documents\GitKraken\Periode_12_PVB_Kenley_Strik\Periode 12 Kerntaak 1,2,3\KT1\KT1.3\KT1.3.9 Prototype toelichting volgordelijkheid\Foto's v1.1.0\Prototype Toelighting Volgordelijkheid v1.1.0 Rapportage Inzien(Mobiel).png"/>
+            <wp:cNvGraphicFramePr>
+              <a:graphicFrameLocks xmlns:a="http://schemas.openxmlformats.org/drawingml/2006/main" noChangeAspect="1"/>
+            </wp:cNvGraphicFramePr>
+            <a:graphic xmlns:a="http://schemas.openxmlformats.org/drawingml/2006/main">
+              <a:graphicData uri="http://schemas.openxmlformats.org/drawingml/2006/picture">
+                <pic:pic xmlns:pic="http://schemas.openxmlformats.org/drawingml/2006/picture">
+                  <pic:nvPicPr>
+                    <pic:cNvPr id="0" name="Picture 16" descr="C:\Users\Kenley Strik\Documents\GitKraken\Periode_12_PVB_Kenley_Strik\Periode 12 Kerntaak 1,2,3\KT1\KT1.3\KT1.3.9 Prototype toelichting volgordelijkheid\Foto's v1.1.0\Prototype Toelighting Volgordelijkheid v1.1.0 Rapportage Inzien(Mobiel).png"/>
+                    <pic:cNvPicPr>
+                      <a:picLocks noChangeAspect="1" noChangeArrowheads="1"/>
+                    </pic:cNvPicPr>
+                  </pic:nvPicPr>
+                  <pic:blipFill>
+                    <a:blip r:embed="rId30" cstate="print">
+                      <a:extLst>
+                        <a:ext uri="{28A0092B-C50C-407E-A947-70E740481C1C}">
+                          <a14:useLocalDpi xmlns:a14="http://schemas.microsoft.com/office/drawing/2010/main" val="0"/>
+                        </a:ext>
+                      </a:extLst>
+                    </a:blip>
+                    <a:srcRect/>
+                    <a:stretch>
+                      <a:fillRect/>
+                    </a:stretch>
+                  </pic:blipFill>
+                  <pic:spPr bwMode="auto">
+                    <a:xfrm>
+                      <a:off x="0" y="0"/>
+                      <a:ext cx="2982838" cy="4281434"/>
+                    </a:xfrm>
+                    <a:prstGeom prst="rect">
+                      <a:avLst/>
+                    </a:prstGeom>
+                    <a:noFill/>
+                    <a:ln>
+                      <a:noFill/>
+                    </a:ln>
+                  </pic:spPr>
+                </pic:pic>
+              </a:graphicData>
+            </a:graphic>
+          </wp:inline>
+        </w:drawing>
+      </w:r>
+      <w:r>
+        <w:rPr>
+          <w:rFonts w:ascii="Times New Roman" w:eastAsia="Times New Roman" w:hAnsi="Times New Roman" w:cs="Times New Roman"/>
+          <w:snapToGrid w:val="0"/>
+          <w:color w:val="000000"/>
+          <w:w w:val="0"/>
+          <w:sz w:val="0"/>
+          <w:szCs w:val="0"/>
+          <w:u w:color="000000"/>
+          <w:bdr w:val="none" w:sz="0" w:space="0" w:color="000000"/>
+          <w:shd w:val="clear" w:color="000000" w:fill="000000"/>
+          <w:lang w:val="x-none" w:eastAsia="x-none" w:bidi="x-none"/>
+        </w:rPr>
+        <w:t xml:space="preserve"> </w:t>
+      </w:r>
+      <w:r>
+        <w:rPr>
+          <w:noProof/>
+          <w:lang w:eastAsia="nl-NL"/>
+        </w:rPr>
+        <w:drawing>
+          <wp:inline distT="0" distB="0" distL="0" distR="0">
+            <wp:extent cx="2771775" cy="2018575"/>
+            <wp:effectExtent l="0" t="0" r="0" b="1270"/>
+            <wp:docPr id="27" name="Afbeelding 27" descr="C:\Users\Kenley Strik\Documents\GitKraken\Periode_12_PVB_Kenley_Strik\Periode 12 Kerntaak 1,2,3\KT1\KT1.3\KT1.3.9 Prototype toelichting volgordelijkheid\Foto's v1.1.0\Prototype Toelighting Volgordelijkheid v1.1.0 Rapportage Inzien Filter(Mobiel).png"/>
+            <wp:cNvGraphicFramePr>
+              <a:graphicFrameLocks xmlns:a="http://schemas.openxmlformats.org/drawingml/2006/main" noChangeAspect="1"/>
+            </wp:cNvGraphicFramePr>
+            <a:graphic xmlns:a="http://schemas.openxmlformats.org/drawingml/2006/main">
+              <a:graphicData uri="http://schemas.openxmlformats.org/drawingml/2006/picture">
+                <pic:pic xmlns:pic="http://schemas.openxmlformats.org/drawingml/2006/picture">
+                  <pic:nvPicPr>
+                    <pic:cNvPr id="0" name="Picture 17" descr="C:\Users\Kenley Strik\Documents\GitKraken\Periode_12_PVB_Kenley_Strik\Periode 12 Kerntaak 1,2,3\KT1\KT1.3\KT1.3.9 Prototype toelichting volgordelijkheid\Foto's v1.1.0\Prototype Toelighting Volgordelijkheid v1.1.0 Rapportage Inzien Filter(Mobiel).png"/>
+                    <pic:cNvPicPr>
+                      <a:picLocks noChangeAspect="1" noChangeArrowheads="1"/>
+                    </pic:cNvPicPr>
+                  </pic:nvPicPr>
+                  <pic:blipFill>
+                    <a:blip r:embed="rId31">
+                      <a:extLst>
+                        <a:ext uri="{28A0092B-C50C-407E-A947-70E740481C1C}">
+                          <a14:useLocalDpi xmlns:a14="http://schemas.microsoft.com/office/drawing/2010/main" val="0"/>
+                        </a:ext>
+                      </a:extLst>
+                    </a:blip>
+                    <a:srcRect/>
+                    <a:stretch>
+                      <a:fillRect/>
+                    </a:stretch>
+                  </pic:blipFill>
+                  <pic:spPr bwMode="auto">
+                    <a:xfrm>
+                      <a:off x="0" y="0"/>
+                      <a:ext cx="2775993" cy="2021647"/>
+                    </a:xfrm>
+                    <a:prstGeom prst="rect">
+                      <a:avLst/>
+                    </a:prstGeom>
+                    <a:noFill/>
+                    <a:ln>
+                      <a:noFill/>
+                    </a:ln>
+                  </pic:spPr>
+                </pic:pic>
+              </a:graphicData>
+            </a:graphic>
+          </wp:inline>
+        </w:drawing>
+      </w:r>
+    </w:p>
+    <w:p>
+      <w:pPr>
+        <w:pStyle w:val="Kop4"/>
+      </w:pPr>
+      <w:bookmarkStart w:id="27" w:name="_Toc511809734"/>
+      <w:r>
+        <w:lastRenderedPageBreak/>
+        <w:t>Rapportage Bekijken</w:t>
+      </w:r>
+      <w:r>
+        <w:t>(4.2.1)</w:t>
+      </w:r>
       <w:bookmarkEnd w:id="27"/>
-      <w:r>
-        <w:t>(4.2)</w:t>
+    </w:p>
+    <w:p>
+      <w:pPr>
+        <w:rPr>
+          <w:b/>
+          <w:noProof/>
+          <w:u w:val="single"/>
+          <w:lang w:eastAsia="nl-NL"/>
+        </w:rPr>
+      </w:pPr>
+      <w:r>
+        <w:rPr>
+          <w:b/>
+          <w:noProof/>
+          <w:u w:val="single"/>
+          <w:lang w:eastAsia="nl-NL"/>
+        </w:rPr>
+        <w:t>PC:</w:t>
+      </w:r>
+    </w:p>
+    <w:p>
+      <w:pPr>
+        <w:rPr>
+          <w:b/>
+          <w:noProof/>
+          <w:u w:val="single"/>
+          <w:lang w:eastAsia="nl-NL"/>
+        </w:rPr>
+      </w:pPr>
+      <w:r>
+        <w:rPr>
+          <w:b/>
+          <w:noProof/>
+          <w:u w:val="single"/>
+          <w:lang w:eastAsia="nl-NL"/>
+        </w:rPr>
+        <w:drawing>
+          <wp:inline distT="0" distB="0" distL="0" distR="0">
+            <wp:extent cx="5295900" cy="3712489"/>
+            <wp:effectExtent l="0" t="0" r="0" b="2540"/>
+            <wp:docPr id="28" name="Afbeelding 28" descr="C:\Users\Kenley Strik\Documents\GitKraken\Periode_12_PVB_Kenley_Strik\Periode 12 Kerntaak 1,2,3\KT1\KT1.3\KT1.3.9 Prototype toelichting volgordelijkheid\Foto's v1.1.0\Prototype Toelighting Volgordelijkheid v1.1.0 Rapportage Bekijken(PC).png"/>
+            <wp:cNvGraphicFramePr>
+              <a:graphicFrameLocks xmlns:a="http://schemas.openxmlformats.org/drawingml/2006/main" noChangeAspect="1"/>
+            </wp:cNvGraphicFramePr>
+            <a:graphic xmlns:a="http://schemas.openxmlformats.org/drawingml/2006/main">
+              <a:graphicData uri="http://schemas.openxmlformats.org/drawingml/2006/picture">
+                <pic:pic xmlns:pic="http://schemas.openxmlformats.org/drawingml/2006/picture">
+                  <pic:nvPicPr>
+                    <pic:cNvPr id="0" name="Picture 18" descr="C:\Users\Kenley Strik\Documents\GitKraken\Periode_12_PVB_Kenley_Strik\Periode 12 Kerntaak 1,2,3\KT1\KT1.3\KT1.3.9 Prototype toelichting volgordelijkheid\Foto's v1.1.0\Prototype Toelighting Volgordelijkheid v1.1.0 Rapportage Bekijken(PC).png"/>
+                    <pic:cNvPicPr>
+                      <a:picLocks noChangeAspect="1" noChangeArrowheads="1"/>
+                    </pic:cNvPicPr>
+                  </pic:nvPicPr>
+                  <pic:blipFill>
+                    <a:blip r:embed="rId32">
+                      <a:extLst>
+                        <a:ext uri="{28A0092B-C50C-407E-A947-70E740481C1C}">
+                          <a14:useLocalDpi xmlns:a14="http://schemas.microsoft.com/office/drawing/2010/main" val="0"/>
+                        </a:ext>
+                      </a:extLst>
+                    </a:blip>
+                    <a:srcRect/>
+                    <a:stretch>
+                      <a:fillRect/>
+                    </a:stretch>
+                  </pic:blipFill>
+                  <pic:spPr bwMode="auto">
+                    <a:xfrm>
+                      <a:off x="0" y="0"/>
+                      <a:ext cx="5298395" cy="3714238"/>
+                    </a:xfrm>
+                    <a:prstGeom prst="rect">
+                      <a:avLst/>
+                    </a:prstGeom>
+                    <a:noFill/>
+                    <a:ln>
+                      <a:noFill/>
+                    </a:ln>
+                  </pic:spPr>
+                </pic:pic>
+              </a:graphicData>
+            </a:graphic>
+          </wp:inline>
+        </w:drawing>
+      </w:r>
+      <w:r>
+        <w:rPr>
+          <w:b/>
+          <w:noProof/>
+          <w:u w:val="single"/>
+          <w:lang w:eastAsia="nl-NL"/>
+        </w:rPr>
+        <w:br/>
+        <w:t>Mobiel:</w:t>
+      </w:r>
+    </w:p>
+    <w:p>
+      <w:r>
+        <w:rPr>
+          <w:noProof/>
+          <w:lang w:eastAsia="nl-NL"/>
+        </w:rPr>
+        <w:drawing>
+          <wp:inline distT="0" distB="0" distL="0" distR="0">
+            <wp:extent cx="2949087" cy="4229100"/>
+            <wp:effectExtent l="0" t="0" r="3810" b="0"/>
+            <wp:docPr id="29" name="Afbeelding 29" descr="C:\Users\Kenley Strik\Documents\GitKraken\Periode_12_PVB_Kenley_Strik\Periode 12 Kerntaak 1,2,3\KT1\KT1.3\KT1.3.9 Prototype toelichting volgordelijkheid\Foto's v1.1.0\Prototype Toelighting Volgordelijkheid v1.1.0 Rapportage Bekijken(Mobiel).png"/>
+            <wp:cNvGraphicFramePr>
+              <a:graphicFrameLocks xmlns:a="http://schemas.openxmlformats.org/drawingml/2006/main" noChangeAspect="1"/>
+            </wp:cNvGraphicFramePr>
+            <a:graphic xmlns:a="http://schemas.openxmlformats.org/drawingml/2006/main">
+              <a:graphicData uri="http://schemas.openxmlformats.org/drawingml/2006/picture">
+                <pic:pic xmlns:pic="http://schemas.openxmlformats.org/drawingml/2006/picture">
+                  <pic:nvPicPr>
+                    <pic:cNvPr id="0" name="Picture 19" descr="C:\Users\Kenley Strik\Documents\GitKraken\Periode_12_PVB_Kenley_Strik\Periode 12 Kerntaak 1,2,3\KT1\KT1.3\KT1.3.9 Prototype toelichting volgordelijkheid\Foto's v1.1.0\Prototype Toelighting Volgordelijkheid v1.1.0 Rapportage Bekijken(Mobiel).png"/>
+                    <pic:cNvPicPr>
+                      <a:picLocks noChangeAspect="1" noChangeArrowheads="1"/>
+                    </pic:cNvPicPr>
+                  </pic:nvPicPr>
+                  <pic:blipFill>
+                    <a:blip r:embed="rId33" cstate="print">
+                      <a:extLst>
+                        <a:ext uri="{28A0092B-C50C-407E-A947-70E740481C1C}">
+                          <a14:useLocalDpi xmlns:a14="http://schemas.microsoft.com/office/drawing/2010/main" val="0"/>
+                        </a:ext>
+                      </a:extLst>
+                    </a:blip>
+                    <a:srcRect/>
+                    <a:stretch>
+                      <a:fillRect/>
+                    </a:stretch>
+                  </pic:blipFill>
+                  <pic:spPr bwMode="auto">
+                    <a:xfrm>
+                      <a:off x="0" y="0"/>
+                      <a:ext cx="2965525" cy="4252672"/>
+                    </a:xfrm>
+                    <a:prstGeom prst="rect">
+                      <a:avLst/>
+                    </a:prstGeom>
+                    <a:noFill/>
+                    <a:ln>
+                      <a:noFill/>
+                    </a:ln>
+                  </pic:spPr>
+                </pic:pic>
+              </a:graphicData>
+            </a:graphic>
+          </wp:inline>
+        </w:drawing>
+      </w:r>
+    </w:p>
+    <w:p>
+      <w:pPr>
+        <w:pStyle w:val="Kop3"/>
+        <w:rPr>
+          <w:rStyle w:val="Kop2Char"/>
+        </w:rPr>
+      </w:pPr>
+      <w:bookmarkStart w:id="28" w:name="_Toc511051604"/>
+      <w:bookmarkStart w:id="29" w:name="_Toc511809735"/>
+      <w:r>
+        <w:rPr>
+          <w:rStyle w:val="Kop2Char"/>
+        </w:rPr>
+        <w:lastRenderedPageBreak/>
+        <w:t>Registraties</w:t>
       </w:r>
       <w:bookmarkEnd w:id="28"/>
-    </w:p>
-    <w:p>
-      <w:r>
-        <w:t>Vanaf het Rapportage Inzien scherm kan worden genavigeerd naar het ‘Rapportage Bekijken’ scherm door op het icoontje rechts in de tabel te klikken.</w:t>
-      </w:r>
-    </w:p>
-    <w:p/>
-    <w:p>
-      <w:pPr>
-        <w:pStyle w:val="Kop4"/>
-      </w:pPr>
-      <w:bookmarkStart w:id="29" w:name="_Toc511294567"/>
-      <w:r>
-        <w:t>Rapportage Bekijken</w:t>
-      </w:r>
-      <w:r>
-        <w:t>(4.2.1)</w:t>
+      <w:r>
+        <w:rPr>
+          <w:rStyle w:val="Kop2Char"/>
+        </w:rPr>
+        <w:t>(5)</w:t>
       </w:r>
       <w:bookmarkEnd w:id="29"/>
     </w:p>
-    <w:p/>
-    <w:p/>
-    <w:p/>
-    <w:p/>
-    <w:p/>
-    <w:p/>
-    <w:p/>
-    <w:p/>
-    <w:p/>
-    <w:p/>
-    <w:p/>
-    <w:p/>
-    <w:p/>
-    <w:p/>
-    <w:p/>
     <w:p>
       <w:pPr>
         <w:pStyle w:val="Kop3"/>
-        <w:rPr>
-          <w:rStyle w:val="Kop2Char"/>
-        </w:rPr>
-      </w:pPr>
-      <w:bookmarkStart w:id="30" w:name="_Toc511051604"/>
-      <w:bookmarkStart w:id="31" w:name="_Toc511294568"/>
-      <w:r>
-        <w:rPr>
-          <w:rStyle w:val="Kop2Char"/>
-        </w:rPr>
-        <w:t>Registraties</w:t>
+      </w:pPr>
+      <w:bookmarkStart w:id="30" w:name="_Toc511051605"/>
+      <w:bookmarkStart w:id="31" w:name="_Toc511809736"/>
+      <w:r>
+        <w:t>Taak Registreren</w:t>
       </w:r>
       <w:bookmarkEnd w:id="30"/>
       <w:r>
-        <w:rPr>
-          <w:rStyle w:val="Kop2Char"/>
-        </w:rPr>
-        <w:t>(5)</w:t>
+        <w:t>(5.1)</w:t>
       </w:r>
       <w:bookmarkEnd w:id="31"/>
     </w:p>
     <w:p>
+      <w:r>
+        <w:t>Vanaf het Taak Registreren scherm kan worden genavigeerd naar het ‘Dashboard’ scherm door op de knop ‘Stoppen’ of ‘Taak Registreren’ te klikken.</w:t>
+      </w:r>
+    </w:p>
+    <w:p>
+      <w:pPr>
+        <w:rPr>
+          <w:b/>
+          <w:noProof/>
+          <w:u w:val="single"/>
+          <w:lang w:eastAsia="nl-NL"/>
+        </w:rPr>
+      </w:pPr>
+      <w:r>
+        <w:rPr>
+          <w:b/>
+          <w:noProof/>
+          <w:u w:val="single"/>
+          <w:lang w:eastAsia="nl-NL"/>
+        </w:rPr>
+        <w:t>PC:</w:t>
+      </w:r>
+    </w:p>
+    <w:p>
+      <w:pPr>
+        <w:rPr>
+          <w:b/>
+          <w:noProof/>
+          <w:u w:val="single"/>
+          <w:lang w:eastAsia="nl-NL"/>
+        </w:rPr>
+      </w:pPr>
+      <w:r>
+        <w:rPr>
+          <w:b/>
+          <w:noProof/>
+          <w:u w:val="single"/>
+          <w:lang w:eastAsia="nl-NL"/>
+        </w:rPr>
+        <w:drawing>
+          <wp:inline distT="0" distB="0" distL="0" distR="0">
+            <wp:extent cx="5219700" cy="3659072"/>
+            <wp:effectExtent l="0" t="0" r="0" b="0"/>
+            <wp:docPr id="53" name="Afbeelding 53" descr="C:\Users\Kenley Strik\Documents\GitKraken\Periode_12_PVB_Kenley_Strik\Periode 12 Kerntaak 1,2,3\KT1\KT1.3\KT1.3.9 Prototype toelichting volgordelijkheid\Foto's v1.1.0\Prototype Toelighting Volgordelijkheid v1.1.0 Taak Registreren(PC).png"/>
+            <wp:cNvGraphicFramePr>
+              <a:graphicFrameLocks xmlns:a="http://schemas.openxmlformats.org/drawingml/2006/main" noChangeAspect="1"/>
+            </wp:cNvGraphicFramePr>
+            <a:graphic xmlns:a="http://schemas.openxmlformats.org/drawingml/2006/main">
+              <a:graphicData uri="http://schemas.openxmlformats.org/drawingml/2006/picture">
+                <pic:pic xmlns:pic="http://schemas.openxmlformats.org/drawingml/2006/picture">
+                  <pic:nvPicPr>
+                    <pic:cNvPr id="0" name="Picture 14" descr="C:\Users\Kenley Strik\Documents\GitKraken\Periode_12_PVB_Kenley_Strik\Periode 12 Kerntaak 1,2,3\KT1\KT1.3\KT1.3.9 Prototype toelichting volgordelijkheid\Foto's v1.1.0\Prototype Toelighting Volgordelijkheid v1.1.0 Taak Registreren(PC).png"/>
+                    <pic:cNvPicPr>
+                      <a:picLocks noChangeAspect="1" noChangeArrowheads="1"/>
+                    </pic:cNvPicPr>
+                  </pic:nvPicPr>
+                  <pic:blipFill>
+                    <a:blip r:embed="rId34">
+                      <a:extLst>
+                        <a:ext uri="{28A0092B-C50C-407E-A947-70E740481C1C}">
+                          <a14:useLocalDpi xmlns:a14="http://schemas.microsoft.com/office/drawing/2010/main" val="0"/>
+                        </a:ext>
+                      </a:extLst>
+                    </a:blip>
+                    <a:srcRect/>
+                    <a:stretch>
+                      <a:fillRect/>
+                    </a:stretch>
+                  </pic:blipFill>
+                  <pic:spPr bwMode="auto">
+                    <a:xfrm>
+                      <a:off x="0" y="0"/>
+                      <a:ext cx="5238082" cy="3671958"/>
+                    </a:xfrm>
+                    <a:prstGeom prst="rect">
+                      <a:avLst/>
+                    </a:prstGeom>
+                    <a:noFill/>
+                    <a:ln>
+                      <a:noFill/>
+                    </a:ln>
+                  </pic:spPr>
+                </pic:pic>
+              </a:graphicData>
+            </a:graphic>
+          </wp:inline>
+        </w:drawing>
+      </w:r>
+      <w:r>
+        <w:rPr>
+          <w:b/>
+          <w:noProof/>
+          <w:u w:val="single"/>
+          <w:lang w:eastAsia="nl-NL"/>
+        </w:rPr>
+        <w:br/>
+        <w:t>Mobiel:</w:t>
+      </w:r>
+    </w:p>
+    <w:p>
+      <w:r>
+        <w:rPr>
+          <w:noProof/>
+          <w:lang w:eastAsia="nl-NL"/>
+        </w:rPr>
+        <w:drawing>
+          <wp:inline distT="0" distB="0" distL="0" distR="0">
+            <wp:extent cx="2530636" cy="3629025"/>
+            <wp:effectExtent l="0" t="0" r="3175" b="0"/>
+            <wp:docPr id="54" name="Afbeelding 54" descr="C:\Users\Kenley Strik\Documents\GitKraken\Periode_12_PVB_Kenley_Strik\Periode 12 Kerntaak 1,2,3\KT1\KT1.3\KT1.3.9 Prototype toelichting volgordelijkheid\Foto's v1.1.0\Prototype Toelighting Volgordelijkheid v1.1.0 Taak Registreren(Mobiel).png"/>
+            <wp:cNvGraphicFramePr>
+              <a:graphicFrameLocks xmlns:a="http://schemas.openxmlformats.org/drawingml/2006/main" noChangeAspect="1"/>
+            </wp:cNvGraphicFramePr>
+            <a:graphic xmlns:a="http://schemas.openxmlformats.org/drawingml/2006/main">
+              <a:graphicData uri="http://schemas.openxmlformats.org/drawingml/2006/picture">
+                <pic:pic xmlns:pic="http://schemas.openxmlformats.org/drawingml/2006/picture">
+                  <pic:nvPicPr>
+                    <pic:cNvPr id="0" name="Picture 15" descr="C:\Users\Kenley Strik\Documents\GitKraken\Periode_12_PVB_Kenley_Strik\Periode 12 Kerntaak 1,2,3\KT1\KT1.3\KT1.3.9 Prototype toelichting volgordelijkheid\Foto's v1.1.0\Prototype Toelighting Volgordelijkheid v1.1.0 Taak Registreren(Mobiel).png"/>
+                    <pic:cNvPicPr>
+                      <a:picLocks noChangeAspect="1" noChangeArrowheads="1"/>
+                    </pic:cNvPicPr>
+                  </pic:nvPicPr>
+                  <pic:blipFill>
+                    <a:blip r:embed="rId35" cstate="print">
+                      <a:extLst>
+                        <a:ext uri="{28A0092B-C50C-407E-A947-70E740481C1C}">
+                          <a14:useLocalDpi xmlns:a14="http://schemas.microsoft.com/office/drawing/2010/main" val="0"/>
+                        </a:ext>
+                      </a:extLst>
+                    </a:blip>
+                    <a:srcRect/>
+                    <a:stretch>
+                      <a:fillRect/>
+                    </a:stretch>
+                  </pic:blipFill>
+                  <pic:spPr bwMode="auto">
+                    <a:xfrm>
+                      <a:off x="0" y="0"/>
+                      <a:ext cx="2545584" cy="3650461"/>
+                    </a:xfrm>
+                    <a:prstGeom prst="rect">
+                      <a:avLst/>
+                    </a:prstGeom>
+                    <a:noFill/>
+                    <a:ln>
+                      <a:noFill/>
+                    </a:ln>
+                  </pic:spPr>
+                </pic:pic>
+              </a:graphicData>
+            </a:graphic>
+          </wp:inline>
+        </w:drawing>
+      </w:r>
+    </w:p>
+    <w:p>
       <w:pPr>
         <w:pStyle w:val="Kop3"/>
       </w:pPr>
-      <w:bookmarkStart w:id="32" w:name="_Toc511051605"/>
-      <w:bookmarkStart w:id="33" w:name="_Toc511294569"/>
-      <w:r>
-        <w:t>Taak Registreren</w:t>
-      </w:r>
-      <w:bookmarkEnd w:id="32"/>
-      <w:r>
-        <w:t>(5.1)</w:t>
-      </w:r>
-      <w:bookmarkEnd w:id="33"/>
-    </w:p>
-    <w:p>
-      <w:r>
-        <w:t>Vanaf het Taak Registreren scherm kan worden genavigeerd naar het ‘Dashboard’ scherm door op de knop ‘Stoppen’ of ‘Taak Registreren’ te klikken.</w:t>
-      </w:r>
-    </w:p>
-    <w:p/>
-    <w:p/>
-    <w:p/>
-    <w:p/>
-    <w:p/>
-    <w:p/>
-    <w:p/>
-    <w:p/>
-    <w:p/>
-    <w:p/>
-    <w:p/>
-    <w:p/>
-    <w:p/>
-    <w:p>
-      <w:pPr>
-        <w:pStyle w:val="Kop3"/>
-      </w:pPr>
-      <w:bookmarkStart w:id="34" w:name="_Toc511051606"/>
-      <w:bookmarkStart w:id="35" w:name="_Toc511294570"/>
+      <w:bookmarkStart w:id="32" w:name="_Toc511051606"/>
+      <w:bookmarkStart w:id="33" w:name="_Toc511809737"/>
       <w:r>
         <w:lastRenderedPageBreak/>
         <w:t>Klant Registreren</w:t>
       </w:r>
+      <w:bookmarkEnd w:id="32"/>
+      <w:r>
+        <w:t>(5.2)</w:t>
+      </w:r>
+      <w:bookmarkEnd w:id="33"/>
+    </w:p>
+    <w:p>
+      <w:r>
+        <w:t>Vanaf het Klant Registreren scherm kan worden genavigeerd naar het ‘Dashboard’ scherm door op de knop ‘Stoppen’ of ‘Klant Registreren’ te klikken.</w:t>
+      </w:r>
+    </w:p>
+    <w:p>
+      <w:pPr>
+        <w:rPr>
+          <w:b/>
+          <w:noProof/>
+          <w:u w:val="single"/>
+          <w:lang w:eastAsia="nl-NL"/>
+        </w:rPr>
+      </w:pPr>
+      <w:r>
+        <w:rPr>
+          <w:b/>
+          <w:noProof/>
+          <w:u w:val="single"/>
+          <w:lang w:eastAsia="nl-NL"/>
+        </w:rPr>
+        <w:t>PC:</w:t>
+      </w:r>
+    </w:p>
+    <w:p>
+      <w:pPr>
+        <w:rPr>
+          <w:b/>
+          <w:noProof/>
+          <w:u w:val="single"/>
+          <w:lang w:eastAsia="nl-NL"/>
+        </w:rPr>
+      </w:pPr>
+      <w:r>
+        <w:rPr>
+          <w:b/>
+          <w:noProof/>
+          <w:u w:val="single"/>
+          <w:lang w:eastAsia="nl-NL"/>
+        </w:rPr>
+        <w:drawing>
+          <wp:inline distT="0" distB="0" distL="0" distR="0">
+            <wp:extent cx="5438775" cy="3812646"/>
+            <wp:effectExtent l="0" t="0" r="0" b="0"/>
+            <wp:docPr id="55" name="Afbeelding 55" descr="C:\Users\Kenley Strik\Documents\GitKraken\Periode_12_PVB_Kenley_Strik\Periode 12 Kerntaak 1,2,3\KT1\KT1.3\KT1.3.9 Prototype toelichting volgordelijkheid\Foto's v1.1.0\Prototype Toelighting Volgordelijkheid v1.1.0 Klant Registreren(PC).png"/>
+            <wp:cNvGraphicFramePr>
+              <a:graphicFrameLocks xmlns:a="http://schemas.openxmlformats.org/drawingml/2006/main" noChangeAspect="1"/>
+            </wp:cNvGraphicFramePr>
+            <a:graphic xmlns:a="http://schemas.openxmlformats.org/drawingml/2006/main">
+              <a:graphicData uri="http://schemas.openxmlformats.org/drawingml/2006/picture">
+                <pic:pic xmlns:pic="http://schemas.openxmlformats.org/drawingml/2006/picture">
+                  <pic:nvPicPr>
+                    <pic:cNvPr id="0" name="Picture 16" descr="C:\Users\Kenley Strik\Documents\GitKraken\Periode_12_PVB_Kenley_Strik\Periode 12 Kerntaak 1,2,3\KT1\KT1.3\KT1.3.9 Prototype toelichting volgordelijkheid\Foto's v1.1.0\Prototype Toelighting Volgordelijkheid v1.1.0 Klant Registreren(PC).png"/>
+                    <pic:cNvPicPr>
+                      <a:picLocks noChangeAspect="1" noChangeArrowheads="1"/>
+                    </pic:cNvPicPr>
+                  </pic:nvPicPr>
+                  <pic:blipFill>
+                    <a:blip r:embed="rId36">
+                      <a:extLst>
+                        <a:ext uri="{28A0092B-C50C-407E-A947-70E740481C1C}">
+                          <a14:useLocalDpi xmlns:a14="http://schemas.microsoft.com/office/drawing/2010/main" val="0"/>
+                        </a:ext>
+                      </a:extLst>
+                    </a:blip>
+                    <a:srcRect/>
+                    <a:stretch>
+                      <a:fillRect/>
+                    </a:stretch>
+                  </pic:blipFill>
+                  <pic:spPr bwMode="auto">
+                    <a:xfrm>
+                      <a:off x="0" y="0"/>
+                      <a:ext cx="5454951" cy="3823985"/>
+                    </a:xfrm>
+                    <a:prstGeom prst="rect">
+                      <a:avLst/>
+                    </a:prstGeom>
+                    <a:noFill/>
+                    <a:ln>
+                      <a:noFill/>
+                    </a:ln>
+                  </pic:spPr>
+                </pic:pic>
+              </a:graphicData>
+            </a:graphic>
+          </wp:inline>
+        </w:drawing>
+      </w:r>
+      <w:r>
+        <w:rPr>
+          <w:b/>
+          <w:noProof/>
+          <w:u w:val="single"/>
+          <w:lang w:eastAsia="nl-NL"/>
+        </w:rPr>
+        <w:br/>
+        <w:t>Mobiel:</w:t>
+      </w:r>
+    </w:p>
+    <w:p>
+      <w:r>
+        <w:rPr>
+          <w:noProof/>
+          <w:lang w:eastAsia="nl-NL"/>
+        </w:rPr>
+        <w:drawing>
+          <wp:inline distT="0" distB="0" distL="0" distR="0">
+            <wp:extent cx="5239029" cy="3781425"/>
+            <wp:effectExtent l="0" t="0" r="0" b="0"/>
+            <wp:docPr id="56" name="Afbeelding 56" descr="C:\Users\Kenley Strik\Documents\GitKraken\Periode_12_PVB_Kenley_Strik\Periode 12 Kerntaak 1,2,3\KT1\KT1.3\KT1.3.9 Prototype toelichting volgordelijkheid\Foto's v1.1.0\Prototype Toelighting Volgordelijkheid v1.1.0 Klant Registreren(Mobiel).png"/>
+            <wp:cNvGraphicFramePr>
+              <a:graphicFrameLocks xmlns:a="http://schemas.openxmlformats.org/drawingml/2006/main" noChangeAspect="1"/>
+            </wp:cNvGraphicFramePr>
+            <a:graphic xmlns:a="http://schemas.openxmlformats.org/drawingml/2006/main">
+              <a:graphicData uri="http://schemas.openxmlformats.org/drawingml/2006/picture">
+                <pic:pic xmlns:pic="http://schemas.openxmlformats.org/drawingml/2006/picture">
+                  <pic:nvPicPr>
+                    <pic:cNvPr id="0" name="Picture 17" descr="C:\Users\Kenley Strik\Documents\GitKraken\Periode_12_PVB_Kenley_Strik\Periode 12 Kerntaak 1,2,3\KT1\KT1.3\KT1.3.9 Prototype toelichting volgordelijkheid\Foto's v1.1.0\Prototype Toelighting Volgordelijkheid v1.1.0 Klant Registreren(Mobiel).png"/>
+                    <pic:cNvPicPr>
+                      <a:picLocks noChangeAspect="1" noChangeArrowheads="1"/>
+                    </pic:cNvPicPr>
+                  </pic:nvPicPr>
+                  <pic:blipFill>
+                    <a:blip r:embed="rId37" cstate="print">
+                      <a:extLst>
+                        <a:ext uri="{28A0092B-C50C-407E-A947-70E740481C1C}">
+                          <a14:useLocalDpi xmlns:a14="http://schemas.microsoft.com/office/drawing/2010/main" val="0"/>
+                        </a:ext>
+                      </a:extLst>
+                    </a:blip>
+                    <a:srcRect/>
+                    <a:stretch>
+                      <a:fillRect/>
+                    </a:stretch>
+                  </pic:blipFill>
+                  <pic:spPr bwMode="auto">
+                    <a:xfrm>
+                      <a:off x="0" y="0"/>
+                      <a:ext cx="5260367" cy="3796826"/>
+                    </a:xfrm>
+                    <a:prstGeom prst="rect">
+                      <a:avLst/>
+                    </a:prstGeom>
+                    <a:noFill/>
+                    <a:ln>
+                      <a:noFill/>
+                    </a:ln>
+                  </pic:spPr>
+                </pic:pic>
+              </a:graphicData>
+            </a:graphic>
+          </wp:inline>
+        </w:drawing>
+      </w:r>
+    </w:p>
+    <w:p>
+      <w:pPr>
+        <w:pStyle w:val="Kop3"/>
+      </w:pPr>
+      <w:bookmarkStart w:id="34" w:name="_Toc511051607"/>
+      <w:bookmarkStart w:id="35" w:name="_Toc511809738"/>
+      <w:r>
+        <w:lastRenderedPageBreak/>
+        <w:t>Partner Registreren</w:t>
+      </w:r>
       <w:bookmarkEnd w:id="34"/>
       <w:r>
-        <w:t>(5.2)</w:t>
+        <w:t>(5.3)</w:t>
       </w:r>
       <w:bookmarkEnd w:id="35"/>
     </w:p>
     <w:p>
       <w:r>
-        <w:t>Vanaf het Klant Registreren scherm kan worden genavigeerd naar het ‘Dashboard’ scherm door op de knop ‘Stoppen’ of ‘Klant Registreren’ te klikken.</w:t>
-      </w:r>
-    </w:p>
-    <w:p/>
-    <w:p/>
-    <w:p/>
-    <w:p/>
-    <w:p/>
-    <w:p/>
-    <w:p/>
-    <w:p/>
-    <w:p/>
-    <w:p/>
-    <w:p/>
-    <w:p/>
-    <w:p/>
-    <w:p/>
+        <w:t>Vanaf het Partner Registreren scherm kan worden genavigeerd naar het ‘Dashboard’ scherm door op de knop ‘Stoppen’ of ‘Partner Registreren’ te klikken.</w:t>
+      </w:r>
+    </w:p>
+    <w:p>
+      <w:pPr>
+        <w:rPr>
+          <w:b/>
+          <w:noProof/>
+          <w:u w:val="single"/>
+          <w:lang w:eastAsia="nl-NL"/>
+        </w:rPr>
+      </w:pPr>
+      <w:r>
+        <w:rPr>
+          <w:b/>
+          <w:noProof/>
+          <w:u w:val="single"/>
+          <w:lang w:eastAsia="nl-NL"/>
+        </w:rPr>
+        <w:t>PC:</w:t>
+      </w:r>
+    </w:p>
+    <w:p>
+      <w:pPr>
+        <w:rPr>
+          <w:b/>
+          <w:noProof/>
+          <w:u w:val="single"/>
+          <w:lang w:eastAsia="nl-NL"/>
+        </w:rPr>
+      </w:pPr>
+      <w:r>
+        <w:rPr>
+          <w:b/>
+          <w:noProof/>
+          <w:u w:val="single"/>
+          <w:lang w:eastAsia="nl-NL"/>
+        </w:rPr>
+        <w:drawing>
+          <wp:inline distT="0" distB="0" distL="0" distR="0">
+            <wp:extent cx="5476875" cy="3839354"/>
+            <wp:effectExtent l="0" t="0" r="0" b="8890"/>
+            <wp:docPr id="57" name="Afbeelding 57" descr="C:\Users\Kenley Strik\Documents\GitKraken\Periode_12_PVB_Kenley_Strik\Periode 12 Kerntaak 1,2,3\KT1\KT1.3\KT1.3.9 Prototype toelichting volgordelijkheid\Foto's v1.1.0\Prototype Toelighting Volgordelijkheid v1.1.0 Partner Registreren(PC).png"/>
+            <wp:cNvGraphicFramePr>
+              <a:graphicFrameLocks xmlns:a="http://schemas.openxmlformats.org/drawingml/2006/main" noChangeAspect="1"/>
+            </wp:cNvGraphicFramePr>
+            <a:graphic xmlns:a="http://schemas.openxmlformats.org/drawingml/2006/main">
+              <a:graphicData uri="http://schemas.openxmlformats.org/drawingml/2006/picture">
+                <pic:pic xmlns:pic="http://schemas.openxmlformats.org/drawingml/2006/picture">
+                  <pic:nvPicPr>
+                    <pic:cNvPr id="0" name="Picture 18" descr="C:\Users\Kenley Strik\Documents\GitKraken\Periode_12_PVB_Kenley_Strik\Periode 12 Kerntaak 1,2,3\KT1\KT1.3\KT1.3.9 Prototype toelichting volgordelijkheid\Foto's v1.1.0\Prototype Toelighting Volgordelijkheid v1.1.0 Partner Registreren(PC).png"/>
+                    <pic:cNvPicPr>
+                      <a:picLocks noChangeAspect="1" noChangeArrowheads="1"/>
+                    </pic:cNvPicPr>
+                  </pic:nvPicPr>
+                  <pic:blipFill>
+                    <a:blip r:embed="rId38">
+                      <a:extLst>
+                        <a:ext uri="{28A0092B-C50C-407E-A947-70E740481C1C}">
+                          <a14:useLocalDpi xmlns:a14="http://schemas.microsoft.com/office/drawing/2010/main" val="0"/>
+                        </a:ext>
+                      </a:extLst>
+                    </a:blip>
+                    <a:srcRect/>
+                    <a:stretch>
+                      <a:fillRect/>
+                    </a:stretch>
+                  </pic:blipFill>
+                  <pic:spPr bwMode="auto">
+                    <a:xfrm>
+                      <a:off x="0" y="0"/>
+                      <a:ext cx="5500174" cy="3855687"/>
+                    </a:xfrm>
+                    <a:prstGeom prst="rect">
+                      <a:avLst/>
+                    </a:prstGeom>
+                    <a:noFill/>
+                    <a:ln>
+                      <a:noFill/>
+                    </a:ln>
+                  </pic:spPr>
+                </pic:pic>
+              </a:graphicData>
+            </a:graphic>
+          </wp:inline>
+        </w:drawing>
+      </w:r>
+      <w:r>
+        <w:rPr>
+          <w:b/>
+          <w:noProof/>
+          <w:u w:val="single"/>
+          <w:lang w:eastAsia="nl-NL"/>
+        </w:rPr>
+        <w:br/>
+        <w:t>Mobiel:</w:t>
+      </w:r>
+    </w:p>
+    <w:p>
+      <w:r>
+        <w:rPr>
+          <w:noProof/>
+          <w:lang w:eastAsia="nl-NL"/>
+        </w:rPr>
+        <w:drawing>
+          <wp:inline distT="0" distB="0" distL="0" distR="0">
+            <wp:extent cx="5143500" cy="3712474"/>
+            <wp:effectExtent l="0" t="0" r="0" b="2540"/>
+            <wp:docPr id="58" name="Afbeelding 58" descr="C:\Users\Kenley Strik\Documents\GitKraken\Periode_12_PVB_Kenley_Strik\Periode 12 Kerntaak 1,2,3\KT1\KT1.3\KT1.3.9 Prototype toelichting volgordelijkheid\Foto's v1.1.0\Prototype Toelighting Volgordelijkheid v1.1.0 Partner Registreren(Mobiel).png"/>
+            <wp:cNvGraphicFramePr>
+              <a:graphicFrameLocks xmlns:a="http://schemas.openxmlformats.org/drawingml/2006/main" noChangeAspect="1"/>
+            </wp:cNvGraphicFramePr>
+            <a:graphic xmlns:a="http://schemas.openxmlformats.org/drawingml/2006/main">
+              <a:graphicData uri="http://schemas.openxmlformats.org/drawingml/2006/picture">
+                <pic:pic xmlns:pic="http://schemas.openxmlformats.org/drawingml/2006/picture">
+                  <pic:nvPicPr>
+                    <pic:cNvPr id="0" name="Picture 19" descr="C:\Users\Kenley Strik\Documents\GitKraken\Periode_12_PVB_Kenley_Strik\Periode 12 Kerntaak 1,2,3\KT1\KT1.3\KT1.3.9 Prototype toelichting volgordelijkheid\Foto's v1.1.0\Prototype Toelighting Volgordelijkheid v1.1.0 Partner Registreren(Mobiel).png"/>
+                    <pic:cNvPicPr>
+                      <a:picLocks noChangeAspect="1" noChangeArrowheads="1"/>
+                    </pic:cNvPicPr>
+                  </pic:nvPicPr>
+                  <pic:blipFill>
+                    <a:blip r:embed="rId39" cstate="print">
+                      <a:extLst>
+                        <a:ext uri="{28A0092B-C50C-407E-A947-70E740481C1C}">
+                          <a14:useLocalDpi xmlns:a14="http://schemas.microsoft.com/office/drawing/2010/main" val="0"/>
+                        </a:ext>
+                      </a:extLst>
+                    </a:blip>
+                    <a:srcRect/>
+                    <a:stretch>
+                      <a:fillRect/>
+                    </a:stretch>
+                  </pic:blipFill>
+                  <pic:spPr bwMode="auto">
+                    <a:xfrm>
+                      <a:off x="0" y="0"/>
+                      <a:ext cx="5163172" cy="3726673"/>
+                    </a:xfrm>
+                    <a:prstGeom prst="rect">
+                      <a:avLst/>
+                    </a:prstGeom>
+                    <a:noFill/>
+                    <a:ln>
+                      <a:noFill/>
+                    </a:ln>
+                  </pic:spPr>
+                </pic:pic>
+              </a:graphicData>
+            </a:graphic>
+          </wp:inline>
+        </w:drawing>
+      </w:r>
+    </w:p>
     <w:p>
       <w:pPr>
         <w:pStyle w:val="Kop3"/>
-      </w:pPr>
-      <w:bookmarkStart w:id="36" w:name="_Toc511051607"/>
-      <w:bookmarkStart w:id="37" w:name="_Toc511294571"/>
-      <w:r>
-        <w:t>Partner Registreren</w:t>
+        <w:rPr>
+          <w:rStyle w:val="Kop2Char"/>
+        </w:rPr>
+      </w:pPr>
+      <w:bookmarkStart w:id="36" w:name="_Toc511051609"/>
+      <w:bookmarkStart w:id="37" w:name="_Toc511809739"/>
+      <w:r>
+        <w:rPr>
+          <w:rStyle w:val="Kop2Char"/>
+        </w:rPr>
+        <w:lastRenderedPageBreak/>
+        <w:t>Profiel</w:t>
       </w:r>
       <w:bookmarkEnd w:id="36"/>
       <w:r>
-        <w:t>(5.3)</w:t>
+        <w:rPr>
+          <w:rStyle w:val="Kop2Char"/>
+        </w:rPr>
+        <w:t>(6)</w:t>
       </w:r>
       <w:bookmarkEnd w:id="37"/>
     </w:p>
     <w:p>
       <w:r>
-        <w:t>Vanaf het Partner Registreren scherm kan worden genavigeerd naar het ‘Dashboard’ scherm door op de knop ‘Stoppen’ of ‘Partner Registreren’ te klikken.</w:t>
-      </w:r>
-    </w:p>
-    <w:p/>
-    <w:p/>
-    <w:p/>
-    <w:p/>
-    <w:p/>
-    <w:p/>
-    <w:p/>
-    <w:p/>
-    <w:p/>
-    <w:p/>
-    <w:p/>
-    <w:p/>
-    <w:p/>
-    <w:p/>
-    <w:p>
-      <w:pPr>
-        <w:pStyle w:val="Kop3"/>
-      </w:pPr>
-      <w:bookmarkStart w:id="38" w:name="_Toc511051608"/>
-      <w:bookmarkStart w:id="39" w:name="_Toc511294572"/>
-      <w:r>
-        <w:t>Telefoongesprek Registreren</w:t>
+        <w:t>Vanaf het Profiel scherm kan worden genavigeerd naar het ‘Login’ scherm door uit te loggen. Dit doe je door op de knop ‘Uitloggen’ te klikken.</w:t>
+      </w:r>
+    </w:p>
+    <w:p>
+      <w:pPr>
+        <w:rPr>
+          <w:b/>
+          <w:noProof/>
+          <w:u w:val="single"/>
+          <w:lang w:eastAsia="nl-NL"/>
+        </w:rPr>
+      </w:pPr>
+      <w:r>
+        <w:rPr>
+          <w:b/>
+          <w:noProof/>
+          <w:u w:val="single"/>
+          <w:lang w:eastAsia="nl-NL"/>
+        </w:rPr>
+        <w:t>PC:</w:t>
+      </w:r>
+    </w:p>
+    <w:p>
+      <w:pPr>
+        <w:rPr>
+          <w:b/>
+          <w:noProof/>
+          <w:u w:val="single"/>
+          <w:lang w:eastAsia="nl-NL"/>
+        </w:rPr>
+      </w:pPr>
+      <w:r>
+        <w:rPr>
+          <w:b/>
+          <w:noProof/>
+          <w:u w:val="single"/>
+          <w:lang w:eastAsia="nl-NL"/>
+        </w:rPr>
+        <w:drawing>
+          <wp:inline distT="0" distB="0" distL="0" distR="0">
+            <wp:extent cx="4914900" cy="3445403"/>
+            <wp:effectExtent l="0" t="0" r="0" b="3175"/>
+            <wp:docPr id="36" name="Afbeelding 36" descr="C:\Users\Kenley Strik\Documents\GitKraken\Periode_12_PVB_Kenley_Strik\Periode 12 Kerntaak 1,2,3\KT1\KT1.3\KT1.3.9 Prototype toelichting volgordelijkheid\Foto's v1.1.0\Prototype Toelighting Volgordelijkheid v1.1.0 Profiel(PC).png"/>
+            <wp:cNvGraphicFramePr>
+              <a:graphicFrameLocks xmlns:a="http://schemas.openxmlformats.org/drawingml/2006/main" noChangeAspect="1"/>
+            </wp:cNvGraphicFramePr>
+            <a:graphic xmlns:a="http://schemas.openxmlformats.org/drawingml/2006/main">
+              <a:graphicData uri="http://schemas.openxmlformats.org/drawingml/2006/picture">
+                <pic:pic xmlns:pic="http://schemas.openxmlformats.org/drawingml/2006/picture">
+                  <pic:nvPicPr>
+                    <pic:cNvPr id="0" name="Picture 26" descr="C:\Users\Kenley Strik\Documents\GitKraken\Periode_12_PVB_Kenley_Strik\Periode 12 Kerntaak 1,2,3\KT1\KT1.3\KT1.3.9 Prototype toelichting volgordelijkheid\Foto's v1.1.0\Prototype Toelighting Volgordelijkheid v1.1.0 Profiel(PC).png"/>
+                    <pic:cNvPicPr>
+                      <a:picLocks noChangeAspect="1" noChangeArrowheads="1"/>
+                    </pic:cNvPicPr>
+                  </pic:nvPicPr>
+                  <pic:blipFill>
+                    <a:blip r:embed="rId40">
+                      <a:extLst>
+                        <a:ext uri="{28A0092B-C50C-407E-A947-70E740481C1C}">
+                          <a14:useLocalDpi xmlns:a14="http://schemas.microsoft.com/office/drawing/2010/main" val="0"/>
+                        </a:ext>
+                      </a:extLst>
+                    </a:blip>
+                    <a:srcRect/>
+                    <a:stretch>
+                      <a:fillRect/>
+                    </a:stretch>
+                  </pic:blipFill>
+                  <pic:spPr bwMode="auto">
+                    <a:xfrm>
+                      <a:off x="0" y="0"/>
+                      <a:ext cx="4965741" cy="3481043"/>
+                    </a:xfrm>
+                    <a:prstGeom prst="rect">
+                      <a:avLst/>
+                    </a:prstGeom>
+                    <a:noFill/>
+                    <a:ln>
+                      <a:noFill/>
+                    </a:ln>
+                  </pic:spPr>
+                </pic:pic>
+              </a:graphicData>
+            </a:graphic>
+          </wp:inline>
+        </w:drawing>
+      </w:r>
+      <w:r>
+        <w:rPr>
+          <w:b/>
+          <w:noProof/>
+          <w:u w:val="single"/>
+          <w:lang w:eastAsia="nl-NL"/>
+        </w:rPr>
+        <w:br/>
+        <w:t>Mobiel:</w:t>
+      </w:r>
+    </w:p>
+    <w:p>
+      <w:r>
+        <w:rPr>
+          <w:noProof/>
+          <w:lang w:eastAsia="nl-NL"/>
+        </w:rPr>
+        <w:drawing>
+          <wp:inline distT="0" distB="0" distL="0" distR="0">
+            <wp:extent cx="2867025" cy="4111420"/>
+            <wp:effectExtent l="0" t="0" r="0" b="3810"/>
+            <wp:docPr id="37" name="Afbeelding 37" descr="C:\Users\Kenley Strik\Documents\GitKraken\Periode_12_PVB_Kenley_Strik\Periode 12 Kerntaak 1,2,3\KT1\KT1.3\KT1.3.9 Prototype toelichting volgordelijkheid\Foto's v1.1.0\Prototype Toelighting Volgordelijkheid v1.1.0 Profiel(Mobiel).png"/>
+            <wp:cNvGraphicFramePr>
+              <a:graphicFrameLocks xmlns:a="http://schemas.openxmlformats.org/drawingml/2006/main" noChangeAspect="1"/>
+            </wp:cNvGraphicFramePr>
+            <a:graphic xmlns:a="http://schemas.openxmlformats.org/drawingml/2006/main">
+              <a:graphicData uri="http://schemas.openxmlformats.org/drawingml/2006/picture">
+                <pic:pic xmlns:pic="http://schemas.openxmlformats.org/drawingml/2006/picture">
+                  <pic:nvPicPr>
+                    <pic:cNvPr id="0" name="Picture 27" descr="C:\Users\Kenley Strik\Documents\GitKraken\Periode_12_PVB_Kenley_Strik\Periode 12 Kerntaak 1,2,3\KT1\KT1.3\KT1.3.9 Prototype toelichting volgordelijkheid\Foto's v1.1.0\Prototype Toelighting Volgordelijkheid v1.1.0 Profiel(Mobiel).png"/>
+                    <pic:cNvPicPr>
+                      <a:picLocks noChangeAspect="1" noChangeArrowheads="1"/>
+                    </pic:cNvPicPr>
+                  </pic:nvPicPr>
+                  <pic:blipFill>
+                    <a:blip r:embed="rId41" cstate="print">
+                      <a:extLst>
+                        <a:ext uri="{28A0092B-C50C-407E-A947-70E740481C1C}">
+                          <a14:useLocalDpi xmlns:a14="http://schemas.microsoft.com/office/drawing/2010/main" val="0"/>
+                        </a:ext>
+                      </a:extLst>
+                    </a:blip>
+                    <a:srcRect/>
+                    <a:stretch>
+                      <a:fillRect/>
+                    </a:stretch>
+                  </pic:blipFill>
+                  <pic:spPr bwMode="auto">
+                    <a:xfrm>
+                      <a:off x="0" y="0"/>
+                      <a:ext cx="2869823" cy="4115432"/>
+                    </a:xfrm>
+                    <a:prstGeom prst="rect">
+                      <a:avLst/>
+                    </a:prstGeom>
+                    <a:noFill/>
+                    <a:ln>
+                      <a:noFill/>
+                    </a:ln>
+                  </pic:spPr>
+                </pic:pic>
+              </a:graphicData>
+            </a:graphic>
+          </wp:inline>
+        </w:drawing>
+      </w:r>
+    </w:p>
+    <w:p>
+      <w:pPr>
+        <w:pStyle w:val="Kop1"/>
+      </w:pPr>
+      <w:bookmarkStart w:id="38" w:name="_Toc511809740"/>
+      <w:r>
+        <w:lastRenderedPageBreak/>
+        <w:t>Drop-down-menu’s(7)</w:t>
       </w:r>
       <w:bookmarkEnd w:id="38"/>
-      <w:r>
-        <w:t>(5.4)</w:t>
-      </w:r>
-      <w:bookmarkEnd w:id="39"/>
-    </w:p>
-    <w:p>
-      <w:r>
-        <w:t>Vanaf het Telefoongesprek Registreren scherm kan worden genavigeerd naar het ‘Dashboard’ scherm door op de knop ‘Stoppen’ of ‘Telefoongesprek Registreren’ te klikken.</w:t>
-      </w:r>
-    </w:p>
-    <w:p/>
-    <w:p/>
-    <w:p/>
-    <w:p/>
-    <w:p/>
-    <w:p/>
-    <w:p/>
-    <w:p/>
-    <w:p/>
-    <w:p/>
-    <w:p/>
-    <w:p/>
-    <w:p/>
-    <w:p/>
-    <w:p/>
-    <w:p>
-      <w:pPr>
-        <w:pStyle w:val="Kop3"/>
-        <w:rPr>
-          <w:rStyle w:val="Kop2Char"/>
-        </w:rPr>
-      </w:pPr>
-      <w:bookmarkStart w:id="40" w:name="_Toc511051609"/>
-      <w:bookmarkStart w:id="41" w:name="_Toc511294573"/>
-      <w:r>
-        <w:rPr>
-          <w:rStyle w:val="Kop2Char"/>
-        </w:rPr>
-        <w:t>Profiel</w:t>
-      </w:r>
-      <w:bookmarkEnd w:id="40"/>
-      <w:r>
-        <w:rPr>
-          <w:rStyle w:val="Kop2Char"/>
-        </w:rPr>
-        <w:t>(6)</w:t>
-      </w:r>
-      <w:bookmarkEnd w:id="41"/>
-    </w:p>
-    <w:p>
-      <w:r>
-        <w:t>Vanaf het Profiel scherm kan worden genavigeerd naar het ‘Login’ scherm door uit te loggen. Dit doe je door op de knop ‘Uitloggen’ te klikken.</w:t>
-      </w:r>
-    </w:p>
-    <w:p>
-      <w:bookmarkStart w:id="42" w:name="_GoBack"/>
-      <w:bookmarkEnd w:id="42"/>
+    </w:p>
+    <w:p>
+      <w:r>
+        <w:t>Hieronder worden de verschillende soorten drop-down-menu’s getoond die de website zal gaan gebruiken.</w:t>
+      </w:r>
+    </w:p>
+    <w:p>
+      <w:pPr>
+        <w:rPr>
+          <w:b/>
+          <w:noProof/>
+          <w:u w:val="single"/>
+          <w:lang w:val="en-GB" w:eastAsia="nl-NL"/>
+        </w:rPr>
+      </w:pPr>
+      <w:r>
+        <w:rPr>
+          <w:b/>
+          <w:noProof/>
+          <w:u w:val="single"/>
+          <w:lang w:val="en-GB" w:eastAsia="nl-NL"/>
+        </w:rPr>
+        <w:t>PC:</w:t>
+      </w:r>
+    </w:p>
+    <w:p>
+      <w:pPr>
+        <w:rPr>
+          <w:b/>
+          <w:noProof/>
+          <w:u w:val="single"/>
+          <w:lang w:val="en-GB" w:eastAsia="nl-NL"/>
+        </w:rPr>
+      </w:pPr>
+      <w:r>
+        <w:rPr>
+          <w:b/>
+          <w:noProof/>
+          <w:u w:val="single"/>
+          <w:lang w:eastAsia="nl-NL"/>
+        </w:rPr>
+        <w:drawing>
+          <wp:inline distT="0" distB="0" distL="0" distR="0">
+            <wp:extent cx="5257800" cy="3740907"/>
+            <wp:effectExtent l="0" t="0" r="0" b="0"/>
+            <wp:docPr id="39" name="Afbeelding 39" descr="C:\Users\Kenley Strik\Documents\GitKraken\Periode_12_PVB_Kenley_Strik\Periode 12 Kerntaak 1,2,3\KT1\KT1.3\KT1.3.9 Prototype toelichting volgordelijkheid\Foto's v1.1.0\Prototype Toelighting Volgordelijkheid v1.1.0 GeavanceerdDropdownMenu(PC).png"/>
+            <wp:cNvGraphicFramePr>
+              <a:graphicFrameLocks xmlns:a="http://schemas.openxmlformats.org/drawingml/2006/main" noChangeAspect="1"/>
+            </wp:cNvGraphicFramePr>
+            <a:graphic xmlns:a="http://schemas.openxmlformats.org/drawingml/2006/main">
+              <a:graphicData uri="http://schemas.openxmlformats.org/drawingml/2006/picture">
+                <pic:pic xmlns:pic="http://schemas.openxmlformats.org/drawingml/2006/picture">
+                  <pic:nvPicPr>
+                    <pic:cNvPr id="0" name="Picture 28" descr="C:\Users\Kenley Strik\Documents\GitKraken\Periode_12_PVB_Kenley_Strik\Periode 12 Kerntaak 1,2,3\KT1\KT1.3\KT1.3.9 Prototype toelichting volgordelijkheid\Foto's v1.1.0\Prototype Toelighting Volgordelijkheid v1.1.0 GeavanceerdDropdownMenu(PC).png"/>
+                    <pic:cNvPicPr>
+                      <a:picLocks noChangeAspect="1" noChangeArrowheads="1"/>
+                    </pic:cNvPicPr>
+                  </pic:nvPicPr>
+                  <pic:blipFill>
+                    <a:blip r:embed="rId42">
+                      <a:extLst>
+                        <a:ext uri="{28A0092B-C50C-407E-A947-70E740481C1C}">
+                          <a14:useLocalDpi xmlns:a14="http://schemas.microsoft.com/office/drawing/2010/main" val="0"/>
+                        </a:ext>
+                      </a:extLst>
+                    </a:blip>
+                    <a:srcRect/>
+                    <a:stretch>
+                      <a:fillRect/>
+                    </a:stretch>
+                  </pic:blipFill>
+                  <pic:spPr bwMode="auto">
+                    <a:xfrm>
+                      <a:off x="0" y="0"/>
+                      <a:ext cx="5297412" cy="3769091"/>
+                    </a:xfrm>
+                    <a:prstGeom prst="rect">
+                      <a:avLst/>
+                    </a:prstGeom>
+                    <a:noFill/>
+                    <a:ln>
+                      <a:noFill/>
+                    </a:ln>
+                  </pic:spPr>
+                </pic:pic>
+              </a:graphicData>
+            </a:graphic>
+          </wp:inline>
+        </w:drawing>
+      </w:r>
+      <w:r>
+        <w:rPr>
+          <w:b/>
+          <w:noProof/>
+          <w:u w:val="single"/>
+          <w:lang w:val="en-GB" w:eastAsia="nl-NL"/>
+        </w:rPr>
+        <w:br/>
+        <w:t>Mobiel:</w:t>
+      </w:r>
+    </w:p>
+    <w:p>
+      <w:pPr>
+        <w:rPr>
+          <w:b/>
+          <w:noProof/>
+          <w:u w:val="single"/>
+          <w:lang w:val="en-GB" w:eastAsia="nl-NL"/>
+        </w:rPr>
+      </w:pPr>
+      <w:r>
+        <w:rPr>
+          <w:b/>
+          <w:noProof/>
+          <w:u w:val="single"/>
+          <w:lang w:eastAsia="nl-NL"/>
+        </w:rPr>
+        <w:drawing>
+          <wp:inline distT="0" distB="0" distL="0" distR="0">
+            <wp:extent cx="5305425" cy="3688813"/>
+            <wp:effectExtent l="0" t="0" r="0" b="6985"/>
+            <wp:docPr id="40" name="Afbeelding 40" descr="C:\Users\Kenley Strik\Documents\GitKraken\Periode_12_PVB_Kenley_Strik\Periode 12 Kerntaak 1,2,3\KT1\KT1.3\KT1.3.9 Prototype toelichting volgordelijkheid\Foto's v1.1.0\Prototype Toelighting Volgordelijkheid v1.1.0 GeavanceerdDropdownMenu(Mobiel).png"/>
+            <wp:cNvGraphicFramePr>
+              <a:graphicFrameLocks xmlns:a="http://schemas.openxmlformats.org/drawingml/2006/main" noChangeAspect="1"/>
+            </wp:cNvGraphicFramePr>
+            <a:graphic xmlns:a="http://schemas.openxmlformats.org/drawingml/2006/main">
+              <a:graphicData uri="http://schemas.openxmlformats.org/drawingml/2006/picture">
+                <pic:pic xmlns:pic="http://schemas.openxmlformats.org/drawingml/2006/picture">
+                  <pic:nvPicPr>
+                    <pic:cNvPr id="0" name="Picture 29" descr="C:\Users\Kenley Strik\Documents\GitKraken\Periode_12_PVB_Kenley_Strik\Periode 12 Kerntaak 1,2,3\KT1\KT1.3\KT1.3.9 Prototype toelichting volgordelijkheid\Foto's v1.1.0\Prototype Toelighting Volgordelijkheid v1.1.0 GeavanceerdDropdownMenu(Mobiel).png"/>
+                    <pic:cNvPicPr>
+                      <a:picLocks noChangeAspect="1" noChangeArrowheads="1"/>
+                    </pic:cNvPicPr>
+                  </pic:nvPicPr>
+                  <pic:blipFill>
+                    <a:blip r:embed="rId43">
+                      <a:extLst>
+                        <a:ext uri="{28A0092B-C50C-407E-A947-70E740481C1C}">
+                          <a14:useLocalDpi xmlns:a14="http://schemas.microsoft.com/office/drawing/2010/main" val="0"/>
+                        </a:ext>
+                      </a:extLst>
+                    </a:blip>
+                    <a:srcRect/>
+                    <a:stretch>
+                      <a:fillRect/>
+                    </a:stretch>
+                  </pic:blipFill>
+                  <pic:spPr bwMode="auto">
+                    <a:xfrm>
+                      <a:off x="0" y="0"/>
+                      <a:ext cx="5342786" cy="3714790"/>
+                    </a:xfrm>
+                    <a:prstGeom prst="rect">
+                      <a:avLst/>
+                    </a:prstGeom>
+                    <a:noFill/>
+                    <a:ln>
+                      <a:noFill/>
+                    </a:ln>
+                  </pic:spPr>
+                </pic:pic>
+              </a:graphicData>
+            </a:graphic>
+          </wp:inline>
+        </w:drawing>
+      </w:r>
+    </w:p>
+    <w:p>
+      <w:pPr>
+        <w:rPr>
+          <w:b/>
+          <w:noProof/>
+          <w:u w:val="single"/>
+          <w:lang w:val="en-GB" w:eastAsia="nl-NL"/>
+        </w:rPr>
+      </w:pPr>
+    </w:p>
+    <w:p>
+      <w:pPr>
+        <w:rPr>
+          <w:b/>
+          <w:noProof/>
+          <w:u w:val="single"/>
+          <w:lang w:val="en-GB" w:eastAsia="nl-NL"/>
+        </w:rPr>
+      </w:pPr>
+      <w:r>
+        <w:rPr>
+          <w:b/>
+          <w:noProof/>
+          <w:u w:val="single"/>
+          <w:lang w:val="en-GB" w:eastAsia="nl-NL"/>
+        </w:rPr>
+        <w:t>PC/</w:t>
+      </w:r>
+      <w:r>
+        <w:rPr>
+          <w:b/>
+          <w:noProof/>
+          <w:u w:val="single"/>
+          <w:lang w:val="en-GB" w:eastAsia="nl-NL"/>
+        </w:rPr>
+        <w:t>Mobiel:</w:t>
+      </w:r>
+    </w:p>
+    <w:p>
+      <w:pPr>
+        <w:rPr>
+          <w:b/>
+          <w:noProof/>
+          <w:u w:val="single"/>
+          <w:lang w:val="en-GB" w:eastAsia="nl-NL"/>
+        </w:rPr>
+      </w:pPr>
+      <w:r>
+        <w:rPr>
+          <w:b/>
+          <w:noProof/>
+          <w:u w:val="single"/>
+          <w:lang w:eastAsia="nl-NL"/>
+        </w:rPr>
+        <w:drawing>
+          <wp:inline distT="0" distB="0" distL="0" distR="0">
+            <wp:extent cx="5269881" cy="4038600"/>
+            <wp:effectExtent l="0" t="0" r="6985" b="0"/>
+            <wp:docPr id="42" name="Afbeelding 42" descr="C:\Users\Kenley Strik\Documents\GitKraken\Periode_12_PVB_Kenley_Strik\Periode 12 Kerntaak 1,2,3\KT1\KT1.3\KT1.3.9 Prototype toelichting volgordelijkheid\Foto's v1.1.0\Prototype Toelighting Volgordelijkheid v1.1.0 ZoekbareDropdownMenu(PC-Mobiel).png"/>
+            <wp:cNvGraphicFramePr>
+              <a:graphicFrameLocks xmlns:a="http://schemas.openxmlformats.org/drawingml/2006/main" noChangeAspect="1"/>
+            </wp:cNvGraphicFramePr>
+            <a:graphic xmlns:a="http://schemas.openxmlformats.org/drawingml/2006/main">
+              <a:graphicData uri="http://schemas.openxmlformats.org/drawingml/2006/picture">
+                <pic:pic xmlns:pic="http://schemas.openxmlformats.org/drawingml/2006/picture">
+                  <pic:nvPicPr>
+                    <pic:cNvPr id="0" name="Picture 31" descr="C:\Users\Kenley Strik\Documents\GitKraken\Periode_12_PVB_Kenley_Strik\Periode 12 Kerntaak 1,2,3\KT1\KT1.3\KT1.3.9 Prototype toelichting volgordelijkheid\Foto's v1.1.0\Prototype Toelighting Volgordelijkheid v1.1.0 ZoekbareDropdownMenu(PC-Mobiel).png"/>
+                    <pic:cNvPicPr>
+                      <a:picLocks noChangeAspect="1" noChangeArrowheads="1"/>
+                    </pic:cNvPicPr>
+                  </pic:nvPicPr>
+                  <pic:blipFill>
+                    <a:blip r:embed="rId44">
+                      <a:extLst>
+                        <a:ext uri="{28A0092B-C50C-407E-A947-70E740481C1C}">
+                          <a14:useLocalDpi xmlns:a14="http://schemas.microsoft.com/office/drawing/2010/main" val="0"/>
+                        </a:ext>
+                      </a:extLst>
+                    </a:blip>
+                    <a:srcRect/>
+                    <a:stretch>
+                      <a:fillRect/>
+                    </a:stretch>
+                  </pic:blipFill>
+                  <pic:spPr bwMode="auto">
+                    <a:xfrm>
+                      <a:off x="0" y="0"/>
+                      <a:ext cx="5291836" cy="4055425"/>
+                    </a:xfrm>
+                    <a:prstGeom prst="rect">
+                      <a:avLst/>
+                    </a:prstGeom>
+                    <a:noFill/>
+                    <a:ln>
+                      <a:noFill/>
+                    </a:ln>
+                  </pic:spPr>
+                </pic:pic>
+              </a:graphicData>
+            </a:graphic>
+          </wp:inline>
+        </w:drawing>
+      </w:r>
+    </w:p>
+    <w:p>
+      <w:pPr>
+        <w:rPr>
+          <w:lang w:val="en-GB"/>
+        </w:rPr>
+      </w:pPr>
+      <w:r>
+        <w:rPr>
+          <w:noProof/>
+          <w:lang w:eastAsia="nl-NL"/>
+        </w:rPr>
+        <w:drawing>
+          <wp:inline distT="0" distB="0" distL="0" distR="0">
+            <wp:extent cx="5343525" cy="4095038"/>
+            <wp:effectExtent l="0" t="0" r="0" b="1270"/>
+            <wp:docPr id="41" name="Afbeelding 41" descr="C:\Users\Kenley Strik\Documents\GitKraken\Periode_12_PVB_Kenley_Strik\Periode 12 Kerntaak 1,2,3\KT1\KT1.3\KT1.3.9 Prototype toelichting volgordelijkheid\Foto's v1.1.0\Prototype Toelighting Volgordelijkheid v1.1.0 DropdownMenu(PC-Mobiel).png"/>
+            <wp:cNvGraphicFramePr>
+              <a:graphicFrameLocks xmlns:a="http://schemas.openxmlformats.org/drawingml/2006/main" noChangeAspect="1"/>
+            </wp:cNvGraphicFramePr>
+            <a:graphic xmlns:a="http://schemas.openxmlformats.org/drawingml/2006/main">
+              <a:graphicData uri="http://schemas.openxmlformats.org/drawingml/2006/picture">
+                <pic:pic xmlns:pic="http://schemas.openxmlformats.org/drawingml/2006/picture">
+                  <pic:nvPicPr>
+                    <pic:cNvPr id="0" name="Picture 30" descr="C:\Users\Kenley Strik\Documents\GitKraken\Periode_12_PVB_Kenley_Strik\Periode 12 Kerntaak 1,2,3\KT1\KT1.3\KT1.3.9 Prototype toelichting volgordelijkheid\Foto's v1.1.0\Prototype Toelighting Volgordelijkheid v1.1.0 DropdownMenu(PC-Mobiel).png"/>
+                    <pic:cNvPicPr>
+                      <a:picLocks noChangeAspect="1" noChangeArrowheads="1"/>
+                    </pic:cNvPicPr>
+                  </pic:nvPicPr>
+                  <pic:blipFill>
+                    <a:blip r:embed="rId45">
+                      <a:extLst>
+                        <a:ext uri="{28A0092B-C50C-407E-A947-70E740481C1C}">
+                          <a14:useLocalDpi xmlns:a14="http://schemas.microsoft.com/office/drawing/2010/main" val="0"/>
+                        </a:ext>
+                      </a:extLst>
+                    </a:blip>
+                    <a:srcRect/>
+                    <a:stretch>
+                      <a:fillRect/>
+                    </a:stretch>
+                  </pic:blipFill>
+                  <pic:spPr bwMode="auto">
+                    <a:xfrm>
+                      <a:off x="0" y="0"/>
+                      <a:ext cx="5364471" cy="4111090"/>
+                    </a:xfrm>
+                    <a:prstGeom prst="rect">
+                      <a:avLst/>
+                    </a:prstGeom>
+                    <a:noFill/>
+                    <a:ln>
+                      <a:noFill/>
+                    </a:ln>
+                  </pic:spPr>
+                </pic:pic>
+              </a:graphicData>
+            </a:graphic>
+          </wp:inline>
+        </w:drawing>
+      </w:r>
     </w:p>
     <w:sectPr>
-      <w:footerReference w:type="default" r:id="rId16"/>
+      <w:footerReference w:type="default" r:id="rId46"/>
       <w:pgSz w:w="11906" w:h="16838" w:code="9"/>
       <w:pgMar w:top="1418" w:right="1418" w:bottom="1418" w:left="1418" w:header="709" w:footer="709" w:gutter="0"/>
       <w:pgNumType w:start="0"/>
@@ -3442,7 +5409,7 @@
           <w:rPr>
             <w:noProof/>
           </w:rPr>
-          <w:t>12</w:t>
+          <w:t>10</w:t>
         </w:r>
         <w:r>
           <w:fldChar w:fldCharType="end"/>
@@ -4440,7 +6407,7 @@
 </file>
 
 <file path=customXml/itemProps1.xml><?xml version="1.0" encoding="utf-8"?>
-<ds:datastoreItem xmlns:ds="http://schemas.openxmlformats.org/officeDocument/2006/customXml" ds:itemID="{011E6762-6A81-410B-A203-ADC8FE61CFE7}">
+<ds:datastoreItem xmlns:ds="http://schemas.openxmlformats.org/officeDocument/2006/customXml" ds:itemID="{E88FC006-E23F-4C99-95D5-411A9AFE7AF0}">
   <ds:schemaRefs>
     <ds:schemaRef ds:uri="http://schemas.openxmlformats.org/officeDocument/2006/bibliography"/>
   </ds:schemaRefs>

</xml_diff>